<commit_message>
corrected some typos. Restored original font in some slides.
</commit_message>
<xml_diff>
--- a/project.docx
+++ b/project.docx
@@ -1,13 +1,12 @@
 
 <file path=word/document.xml><?xml version="1.0" encoding="utf-8"?>
-<w:document xmlns:o="urn:schemas-microsoft-com:office:office" xmlns:r="http://schemas.openxmlformats.org/officeDocument/2006/relationships" xmlns:v="urn:schemas-microsoft-com:vml" xmlns:w="http://schemas.openxmlformats.org/wordprocessingml/2006/main" xmlns:w10="urn:schemas-microsoft-com:office:word" xmlns:wp="http://schemas.openxmlformats.org/drawingml/2006/wordprocessingDrawing" xmlns:wps="http://schemas.microsoft.com/office/word/2010/wordprocessingShape" xmlns:wpg="http://schemas.microsoft.com/office/word/2010/wordprocessingGroup" xmlns:mc="http://schemas.openxmlformats.org/markup-compatibility/2006" xmlns:wp14="http://schemas.microsoft.com/office/word/2010/wordprocessingDrawing" xmlns:w14="http://schemas.microsoft.com/office/word/2010/wordml" mc:Ignorable="w14 wp14">
+<w:document xmlns:wpc="http://schemas.microsoft.com/office/word/2010/wordprocessingCanvas" xmlns:cx="http://schemas.microsoft.com/office/drawing/2014/chartex" xmlns:cx1="http://schemas.microsoft.com/office/drawing/2015/9/8/chartex" xmlns:cx2="http://schemas.microsoft.com/office/drawing/2015/10/21/chartex" xmlns:cx3="http://schemas.microsoft.com/office/drawing/2016/5/9/chartex" xmlns:cx4="http://schemas.microsoft.com/office/drawing/2016/5/10/chartex" xmlns:cx5="http://schemas.microsoft.com/office/drawing/2016/5/11/chartex" xmlns:cx6="http://schemas.microsoft.com/office/drawing/2016/5/12/chartex" xmlns:cx7="http://schemas.microsoft.com/office/drawing/2016/5/13/chartex" xmlns:cx8="http://schemas.microsoft.com/office/drawing/2016/5/14/chartex" xmlns:mc="http://schemas.openxmlformats.org/markup-compatibility/2006" xmlns:aink="http://schemas.microsoft.com/office/drawing/2016/ink" xmlns:am3d="http://schemas.microsoft.com/office/drawing/2017/model3d" xmlns:o="urn:schemas-microsoft-com:office:office" xmlns:r="http://schemas.openxmlformats.org/officeDocument/2006/relationships" xmlns:m="http://schemas.openxmlformats.org/officeDocument/2006/math" xmlns:v="urn:schemas-microsoft-com:vml" xmlns:wp14="http://schemas.microsoft.com/office/word/2010/wordprocessingDrawing" xmlns:wp="http://schemas.openxmlformats.org/drawingml/2006/wordprocessingDrawing" xmlns:w10="urn:schemas-microsoft-com:office:word" xmlns:w="http://schemas.openxmlformats.org/wordprocessingml/2006/main" xmlns:w14="http://schemas.microsoft.com/office/word/2010/wordml" xmlns:w15="http://schemas.microsoft.com/office/word/2012/wordml" xmlns:w16cex="http://schemas.microsoft.com/office/word/2018/wordml/cex" xmlns:w16cid="http://schemas.microsoft.com/office/word/2016/wordml/cid" xmlns:w16="http://schemas.microsoft.com/office/word/2018/wordml" xmlns:w16se="http://schemas.microsoft.com/office/word/2015/wordml/symex" xmlns:wpg="http://schemas.microsoft.com/office/word/2010/wordprocessingGroup" xmlns:wpi="http://schemas.microsoft.com/office/word/2010/wordprocessingInk" xmlns:wne="http://schemas.microsoft.com/office/word/2006/wordml" xmlns:wps="http://schemas.microsoft.com/office/word/2010/wordprocessingShape" mc:Ignorable="w14 w15 w16se w16cid w16 w16cex wp14">
   <w:body>
     <w:p>
       <w:pPr>
         <w:pStyle w:val="Body"/>
         <w:rPr>
-          <w:rFonts w:ascii="Times New Roman" w:hAnsi="Times New Roman" w:eastAsia="Times New Roman" w:cs="Times New Roman"/>
-          <w:b/>
+          <w:rFonts w:ascii="Times New Roman" w:eastAsia="Times New Roman" w:hAnsi="Times New Roman" w:cs="Times New Roman"/>
           <w:b/>
           <w:bCs/>
           <w:sz w:val="36"/>
@@ -27,6 +26,7 @@
         </w:rPr>
         <w:t xml:space="preserve">LSC Final Project </w:t>
       </w:r>
+      <w:proofErr w:type="spellStart"/>
       <w:r>
         <w:rPr>
           <w:rFonts w:ascii="Times New Roman" w:hAnsi="Times New Roman"/>
@@ -36,39 +36,39 @@
           <w:szCs w:val="36"/>
           <w:lang w:val="en-US"/>
         </w:rPr>
-        <w:t>a.y. 2020/21</w:t>
-      </w:r>
-    </w:p>
-    <w:p>
-      <w:pPr>
-        <w:pStyle w:val="Body"/>
-        <w:rPr>
-          <w:rFonts w:ascii="Times New Roman" w:hAnsi="Times New Roman" w:eastAsia="Times New Roman" w:cs="Times New Roman"/>
-          <w:b/>
+        <w:t>a.y</w:t>
+      </w:r>
+      <w:proofErr w:type="spellEnd"/>
+      <w:r>
+        <w:rPr>
+          <w:rFonts w:ascii="Times New Roman" w:hAnsi="Times New Roman"/>
           <w:b/>
           <w:bCs/>
-          <w:sz w:val="24"/>
-          <w:szCs w:val="24"/>
-          <w:lang w:val="en-US"/>
-        </w:rPr>
-      </w:pPr>
-      <w:r>
-        <w:rPr>
-          <w:rFonts w:eastAsia="Times New Roman" w:cs="Times New Roman" w:ascii="Times New Roman" w:hAnsi="Times New Roman"/>
+          <w:sz w:val="36"/>
+          <w:szCs w:val="36"/>
+          <w:lang w:val="en-US"/>
+        </w:rPr>
+        <w:t>. 2020/21</w:t>
+      </w:r>
+    </w:p>
+    <w:p>
+      <w:pPr>
+        <w:pStyle w:val="Body"/>
+        <w:rPr>
+          <w:rFonts w:ascii="Times New Roman" w:eastAsia="Times New Roman" w:hAnsi="Times New Roman" w:cs="Times New Roman"/>
           <w:b/>
           <w:bCs/>
           <w:sz w:val="24"/>
           <w:szCs w:val="24"/>
           <w:lang w:val="en-US"/>
         </w:rPr>
-      </w:r>
+      </w:pPr>
     </w:p>
     <w:p>
       <w:pPr>
         <w:pStyle w:val="Body"/>
         <w:rPr>
-          <w:rFonts w:ascii="Times New Roman" w:hAnsi="Times New Roman" w:eastAsia="Times New Roman" w:cs="Times New Roman"/>
-          <w:b/>
+          <w:rFonts w:ascii="Times New Roman" w:eastAsia="Times New Roman" w:hAnsi="Times New Roman" w:cs="Times New Roman"/>
           <w:b/>
           <w:bCs/>
           <w:sz w:val="24"/>
@@ -92,8 +92,7 @@
       <w:pPr>
         <w:pStyle w:val="Body"/>
         <w:rPr>
-          <w:rFonts w:ascii="Times New Roman" w:hAnsi="Times New Roman" w:eastAsia="Times New Roman" w:cs="Times New Roman"/>
-          <w:b/>
+          <w:rFonts w:ascii="Times New Roman" w:eastAsia="Times New Roman" w:hAnsi="Times New Roman" w:cs="Times New Roman"/>
           <w:b/>
           <w:bCs/>
           <w:sz w:val="24"/>
@@ -101,30 +100,31 @@
           <w:lang w:val="en-US"/>
         </w:rPr>
       </w:pPr>
-      <w:r>
-        <w:rPr>
-          <w:rFonts w:eastAsia="Times New Roman" w:cs="Times New Roman" w:ascii="Times New Roman" w:hAnsi="Times New Roman"/>
+    </w:p>
+    <w:p>
+      <w:pPr>
+        <w:pStyle w:val="Body"/>
+        <w:rPr>
+          <w:rFonts w:ascii="Times New Roman" w:hAnsi="Times New Roman"/>
           <w:b/>
           <w:bCs/>
           <w:sz w:val="24"/>
           <w:szCs w:val="24"/>
           <w:lang w:val="en-US"/>
         </w:rPr>
-      </w:r>
-    </w:p>
-    <w:p>
-      <w:pPr>
-        <w:pStyle w:val="Body"/>
-        <w:rPr>
-          <w:rFonts w:ascii="Times New Roman" w:hAnsi="Times New Roman"/>
-          <w:b/>
+      </w:pPr>
+      <w:r>
+        <w:rPr>
+          <w:rFonts w:ascii="Times New Roman" w:hAnsi="Times New Roman"/>
           <w:b/>
           <w:bCs/>
           <w:sz w:val="24"/>
           <w:szCs w:val="24"/>
           <w:lang w:val="en-US"/>
         </w:rPr>
-      </w:pPr>
+        <w:t xml:space="preserve">Members: Gian Paolo Bernardini, Muhammad Umair Yousuf, </w:t>
+      </w:r>
+      <w:proofErr w:type="spellStart"/>
       <w:r>
         <w:rPr>
           <w:rFonts w:ascii="Times New Roman" w:hAnsi="Times New Roman"/>
@@ -134,46 +134,45 @@
           <w:szCs w:val="24"/>
           <w:lang w:val="en-US"/>
         </w:rPr>
-        <w:t>Members: Gian Paolo Bernardini, Muhammad Umair Yousuf, Mehrpuya Fathi Bonyadabad</w:t>
-      </w:r>
-    </w:p>
-    <w:p>
-      <w:pPr>
-        <w:pStyle w:val="Body"/>
-        <w:rPr>
-          <w:rFonts w:ascii="Times New Roman" w:hAnsi="Times New Roman" w:eastAsia="Times New Roman" w:cs="Times New Roman"/>
-          <w:b/>
+        <w:t>Mehrpuya</w:t>
+      </w:r>
+      <w:proofErr w:type="spellEnd"/>
+      <w:r>
+        <w:rPr>
+          <w:rFonts w:ascii="Times New Roman" w:hAnsi="Times New Roman"/>
           <w:b/>
           <w:bCs/>
           <w:sz w:val="24"/>
           <w:szCs w:val="24"/>
           <w:lang w:val="en-US"/>
         </w:rPr>
-      </w:pPr>
-      <w:r>
-        <w:rPr>
-          <w:rFonts w:eastAsia="Times New Roman" w:cs="Times New Roman" w:ascii="Times New Roman" w:hAnsi="Times New Roman"/>
+        <w:t xml:space="preserve"> </w:t>
+      </w:r>
+      <w:proofErr w:type="spellStart"/>
+      <w:r>
+        <w:rPr>
+          <w:rFonts w:ascii="Times New Roman" w:hAnsi="Times New Roman"/>
           <w:b/>
           <w:bCs/>
           <w:sz w:val="24"/>
           <w:szCs w:val="24"/>
           <w:lang w:val="en-US"/>
         </w:rPr>
-      </w:r>
-    </w:p>
-    <w:p>
-      <w:pPr>
-        <w:pStyle w:val="Body"/>
-        <w:rPr>
-          <w:rFonts w:ascii="Times New Roman" w:hAnsi="Times New Roman" w:eastAsia="Times New Roman" w:cs="Times New Roman"/>
-          <w:b/>
+        <w:t>Fathi</w:t>
+      </w:r>
+      <w:proofErr w:type="spellEnd"/>
+      <w:r>
+        <w:rPr>
+          <w:rFonts w:ascii="Times New Roman" w:hAnsi="Times New Roman"/>
           <w:b/>
           <w:bCs/>
           <w:sz w:val="24"/>
           <w:szCs w:val="24"/>
           <w:lang w:val="en-US"/>
         </w:rPr>
-      </w:pPr>
+        <w:t xml:space="preserve"> </w:t>
+      </w:r>
+      <w:proofErr w:type="spellStart"/>
       <w:r>
         <w:rPr>
           <w:rFonts w:ascii="Times New Roman" w:hAnsi="Times New Roman"/>
@@ -183,15 +182,15 @@
           <w:szCs w:val="24"/>
           <w:lang w:val="en-US"/>
         </w:rPr>
-        <w:t>Title: RDD on NBA stats</w:t>
-      </w:r>
+        <w:t>Bonyadabad</w:t>
+      </w:r>
+      <w:proofErr w:type="spellEnd"/>
     </w:p>
     <w:p>
       <w:pPr>
         <w:pStyle w:val="Body"/>
         <w:rPr>
-          <w:rFonts w:ascii="Times New Roman" w:hAnsi="Times New Roman" w:eastAsia="Times New Roman" w:cs="Times New Roman"/>
-          <w:b/>
+          <w:rFonts w:ascii="Times New Roman" w:eastAsia="Times New Roman" w:hAnsi="Times New Roman" w:cs="Times New Roman"/>
           <w:b/>
           <w:bCs/>
           <w:sz w:val="24"/>
@@ -199,48 +198,49 @@
           <w:lang w:val="en-US"/>
         </w:rPr>
       </w:pPr>
-      <w:r>
-        <w:rPr>
-          <w:rFonts w:eastAsia="Times New Roman" w:cs="Times New Roman" w:ascii="Times New Roman" w:hAnsi="Times New Roman"/>
+    </w:p>
+    <w:p>
+      <w:pPr>
+        <w:pStyle w:val="Body"/>
+        <w:rPr>
+          <w:rFonts w:ascii="Times New Roman" w:eastAsia="Times New Roman" w:hAnsi="Times New Roman" w:cs="Times New Roman"/>
           <w:b/>
           <w:bCs/>
           <w:sz w:val="24"/>
           <w:szCs w:val="24"/>
           <w:lang w:val="en-US"/>
         </w:rPr>
-      </w:r>
-    </w:p>
-    <w:p>
-      <w:pPr>
-        <w:pStyle w:val="Body"/>
-        <w:rPr>
-          <w:rFonts w:ascii="Times New Roman" w:hAnsi="Times New Roman" w:eastAsia="Times New Roman" w:cs="Times New Roman"/>
-          <w:b/>
+      </w:pPr>
+      <w:r>
+        <w:rPr>
+          <w:rFonts w:ascii="Times New Roman" w:hAnsi="Times New Roman"/>
           <w:b/>
           <w:bCs/>
           <w:sz w:val="24"/>
           <w:szCs w:val="24"/>
           <w:lang w:val="en-US"/>
         </w:rPr>
-      </w:pPr>
-      <w:r>
-        <w:rPr>
-          <w:rFonts w:ascii="Times New Roman" w:hAnsi="Times New Roman"/>
+        <w:t>Title: RDD on NBA stats</w:t>
+      </w:r>
+    </w:p>
+    <w:p>
+      <w:pPr>
+        <w:pStyle w:val="Body"/>
+        <w:rPr>
+          <w:rFonts w:ascii="Times New Roman" w:eastAsia="Times New Roman" w:hAnsi="Times New Roman" w:cs="Times New Roman"/>
           <w:b/>
           <w:bCs/>
           <w:sz w:val="24"/>
           <w:szCs w:val="24"/>
           <w:lang w:val="en-US"/>
         </w:rPr>
-        <w:t>Category (A/B/C): A</w:t>
-      </w:r>
+      </w:pPr>
     </w:p>
     <w:p>
       <w:pPr>
         <w:pStyle w:val="Body"/>
         <w:rPr>
-          <w:rFonts w:ascii="Times New Roman" w:hAnsi="Times New Roman" w:eastAsia="Times New Roman" w:cs="Times New Roman"/>
-          <w:b/>
+          <w:rFonts w:ascii="Times New Roman" w:eastAsia="Times New Roman" w:hAnsi="Times New Roman" w:cs="Times New Roman"/>
           <w:b/>
           <w:bCs/>
           <w:sz w:val="24"/>
@@ -250,14 +250,28 @@
       </w:pPr>
       <w:r>
         <w:rPr>
-          <w:rFonts w:eastAsia="Times New Roman" w:cs="Times New Roman" w:ascii="Times New Roman" w:hAnsi="Times New Roman"/>
+          <w:rFonts w:ascii="Times New Roman" w:hAnsi="Times New Roman"/>
           <w:b/>
           <w:bCs/>
           <w:sz w:val="24"/>
           <w:szCs w:val="24"/>
           <w:lang w:val="en-US"/>
         </w:rPr>
-      </w:r>
+        <w:t>Category (A/B/C): A</w:t>
+      </w:r>
+    </w:p>
+    <w:p>
+      <w:pPr>
+        <w:pStyle w:val="Body"/>
+        <w:rPr>
+          <w:rFonts w:ascii="Times New Roman" w:eastAsia="Times New Roman" w:hAnsi="Times New Roman" w:cs="Times New Roman"/>
+          <w:b/>
+          <w:bCs/>
+          <w:sz w:val="24"/>
+          <w:szCs w:val="24"/>
+          <w:lang w:val="en-US"/>
+        </w:rPr>
+      </w:pPr>
     </w:p>
     <w:p>
       <w:pPr>
@@ -280,8 +294,68 @@
           <w:szCs w:val="24"/>
           <w:lang w:val="en-US"/>
         </w:rPr>
-        <w:t>APIs of the Spark ecosystems: advanced aspects of RDDs/DataFrames&amp;SparkSQL/Spark Streaming, and other components, i.e., GraphX&amp;GraphFrames and MLib</w:t>
-      </w:r>
+        <w:t xml:space="preserve">APIs of the Spark ecosystems: advanced aspects of </w:t>
+      </w:r>
+      <w:r>
+        <w:rPr>
+          <w:rFonts w:ascii="Times New Roman" w:hAnsi="Times New Roman"/>
+          <w:sz w:val="24"/>
+          <w:szCs w:val="24"/>
+          <w:lang w:val="en-US"/>
+        </w:rPr>
+        <w:t>RDDs/</w:t>
+      </w:r>
+      <w:proofErr w:type="spellStart"/>
+      <w:r>
+        <w:rPr>
+          <w:rFonts w:ascii="Times New Roman" w:hAnsi="Times New Roman"/>
+          <w:sz w:val="24"/>
+          <w:szCs w:val="24"/>
+          <w:lang w:val="en-US"/>
+        </w:rPr>
+        <w:t>DataFrames&amp;SparkSQL</w:t>
+      </w:r>
+      <w:proofErr w:type="spellEnd"/>
+      <w:r>
+        <w:rPr>
+          <w:rFonts w:ascii="Times New Roman" w:hAnsi="Times New Roman"/>
+          <w:sz w:val="24"/>
+          <w:szCs w:val="24"/>
+          <w:lang w:val="en-US"/>
+        </w:rPr>
+        <w:t xml:space="preserve">/Spark Streaming, and other components, i.e., </w:t>
+      </w:r>
+      <w:proofErr w:type="spellStart"/>
+      <w:r>
+        <w:rPr>
+          <w:rFonts w:ascii="Times New Roman" w:hAnsi="Times New Roman"/>
+          <w:sz w:val="24"/>
+          <w:szCs w:val="24"/>
+          <w:lang w:val="en-US"/>
+        </w:rPr>
+        <w:t>GraphX&amp;GraphFrames</w:t>
+      </w:r>
+      <w:proofErr w:type="spellEnd"/>
+      <w:r>
+        <w:rPr>
+          <w:rFonts w:ascii="Times New Roman" w:hAnsi="Times New Roman"/>
+          <w:sz w:val="24"/>
+          <w:szCs w:val="24"/>
+          <w:lang w:val="en-US"/>
+        </w:rPr>
+        <w:t xml:space="preserve"> and </w:t>
+      </w:r>
+      <w:proofErr w:type="spellStart"/>
+      <w:r>
+        <w:rPr>
+          <w:rFonts w:ascii="Times New Roman" w:hAnsi="Times New Roman"/>
+          <w:sz w:val="24"/>
+          <w:szCs w:val="24"/>
+          <w:lang w:val="en-US"/>
+        </w:rPr>
+        <w:t>MLib</w:t>
+      </w:r>
+      <w:proofErr w:type="spellEnd"/>
     </w:p>
     <w:p>
       <w:pPr>
@@ -297,14 +371,45 @@
           <w:lang w:val="en-US"/>
         </w:rPr>
       </w:pPr>
-      <w:r>
-        <w:rPr>
-          <w:rFonts w:ascii="Times New Roman" w:hAnsi="Times New Roman"/>
-          <w:sz w:val="24"/>
-          <w:szCs w:val="24"/>
-          <w:lang w:val="en-US"/>
-        </w:rPr>
-        <w:t xml:space="preserve">Optimisations such as custom partitioners, parameter tuning, performance monitoring, etc </w:t>
+      <w:proofErr w:type="spellStart"/>
+      <w:r>
+        <w:rPr>
+          <w:rFonts w:ascii="Times New Roman" w:hAnsi="Times New Roman"/>
+          <w:sz w:val="24"/>
+          <w:szCs w:val="24"/>
+          <w:lang w:val="en-US"/>
+        </w:rPr>
+        <w:t>Optimisations</w:t>
+      </w:r>
+      <w:proofErr w:type="spellEnd"/>
+      <w:r>
+        <w:rPr>
+          <w:rFonts w:ascii="Times New Roman" w:hAnsi="Times New Roman"/>
+          <w:sz w:val="24"/>
+          <w:szCs w:val="24"/>
+          <w:lang w:val="en-US"/>
+        </w:rPr>
+        <w:t xml:space="preserve"> such as custom partitioners, parameter tuning, performance monitoring, </w:t>
+      </w:r>
+      <w:proofErr w:type="spellStart"/>
+      <w:r>
+        <w:rPr>
+          <w:rFonts w:ascii="Times New Roman" w:hAnsi="Times New Roman"/>
+          <w:sz w:val="24"/>
+          <w:szCs w:val="24"/>
+          <w:lang w:val="en-US"/>
+        </w:rPr>
+        <w:t>etc</w:t>
+      </w:r>
+      <w:proofErr w:type="spellEnd"/>
+      <w:r>
+        <w:rPr>
+          <w:rFonts w:ascii="Times New Roman" w:hAnsi="Times New Roman"/>
+          <w:sz w:val="24"/>
+          <w:szCs w:val="24"/>
+          <w:lang w:val="en-US"/>
+        </w:rPr>
+        <w:t xml:space="preserve"> </w:t>
       </w:r>
     </w:p>
     <w:p>
@@ -328,40 +433,92 @@
           <w:szCs w:val="24"/>
           <w:lang w:val="en-US"/>
         </w:rPr>
-        <w:t>Integration with data ingestion systems such as Kafka, other visual tools such as Nifi, cloud-based services such as Dataproc and Dataflow, etc</w:t>
-      </w:r>
+        <w:t xml:space="preserve">Integration with data ingestion systems such as Kafka, other visual </w:t>
+      </w:r>
+      <w:r>
+        <w:rPr>
+          <w:rFonts w:ascii="Times New Roman" w:hAnsi="Times New Roman"/>
+          <w:sz w:val="24"/>
+          <w:szCs w:val="24"/>
+          <w:lang w:val="en-US"/>
+        </w:rPr>
+        <w:t xml:space="preserve">tools such as </w:t>
+      </w:r>
+      <w:proofErr w:type="spellStart"/>
+      <w:r>
+        <w:rPr>
+          <w:rFonts w:ascii="Times New Roman" w:hAnsi="Times New Roman"/>
+          <w:sz w:val="24"/>
+          <w:szCs w:val="24"/>
+          <w:lang w:val="en-US"/>
+        </w:rPr>
+        <w:t>Nifi</w:t>
+      </w:r>
+      <w:proofErr w:type="spellEnd"/>
+      <w:r>
+        <w:rPr>
+          <w:rFonts w:ascii="Times New Roman" w:hAnsi="Times New Roman"/>
+          <w:sz w:val="24"/>
+          <w:szCs w:val="24"/>
+          <w:lang w:val="en-US"/>
+        </w:rPr>
+        <w:t xml:space="preserve">, cloud-based services such as </w:t>
+      </w:r>
+      <w:proofErr w:type="spellStart"/>
+      <w:r>
+        <w:rPr>
+          <w:rFonts w:ascii="Times New Roman" w:hAnsi="Times New Roman"/>
+          <w:sz w:val="24"/>
+          <w:szCs w:val="24"/>
+          <w:lang w:val="en-US"/>
+        </w:rPr>
+        <w:t>Dataproc</w:t>
+      </w:r>
+      <w:proofErr w:type="spellEnd"/>
+      <w:r>
+        <w:rPr>
+          <w:rFonts w:ascii="Times New Roman" w:hAnsi="Times New Roman"/>
+          <w:sz w:val="24"/>
+          <w:szCs w:val="24"/>
+          <w:lang w:val="en-US"/>
+        </w:rPr>
+        <w:t xml:space="preserve"> and Dataflow, </w:t>
+      </w:r>
+      <w:proofErr w:type="spellStart"/>
+      <w:r>
+        <w:rPr>
+          <w:rFonts w:ascii="Times New Roman" w:hAnsi="Times New Roman"/>
+          <w:sz w:val="24"/>
+          <w:szCs w:val="24"/>
+          <w:lang w:val="en-US"/>
+        </w:rPr>
+        <w:t>etc</w:t>
+      </w:r>
+      <w:proofErr w:type="spellEnd"/>
     </w:p>
     <w:p>
       <w:pPr>
         <w:pStyle w:val="Body"/>
         <w:rPr>
-          <w:rFonts w:ascii="Times New Roman" w:hAnsi="Times New Roman" w:eastAsia="Times New Roman" w:cs="Times New Roman"/>
-          <w:sz w:val="24"/>
-          <w:szCs w:val="24"/>
-          <w:lang w:val="en-US"/>
-        </w:rPr>
-      </w:pPr>
-      <w:r>
-        <w:rPr>
-          <w:rFonts w:eastAsia="Times New Roman" w:cs="Times New Roman" w:ascii="Times New Roman" w:hAnsi="Times New Roman"/>
-          <w:sz w:val="24"/>
-          <w:szCs w:val="24"/>
-          <w:lang w:val="en-US"/>
-        </w:rPr>
-      </w:r>
+          <w:rFonts w:ascii="Times New Roman" w:eastAsia="Times New Roman" w:hAnsi="Times New Roman" w:cs="Times New Roman"/>
+          <w:sz w:val="24"/>
+          <w:szCs w:val="24"/>
+          <w:lang w:val="en-US"/>
+        </w:rPr>
+      </w:pPr>
     </w:p>
     <w:p>
       <w:pPr>
         <w:pStyle w:val="Body"/>
         <w:rPr>
-          <w:rFonts w:ascii="Times New Roman" w:hAnsi="Times New Roman" w:eastAsia="Times New Roman" w:cs="Times New Roman"/>
-          <w:b/>
+          <w:rFonts w:ascii="Times New Roman" w:eastAsia="Times New Roman" w:hAnsi="Times New Roman" w:cs="Times New Roman"/>
           <w:b/>
           <w:bCs/>
           <w:sz w:val="24"/>
           <w:szCs w:val="24"/>
         </w:rPr>
       </w:pPr>
+      <w:proofErr w:type="spellStart"/>
       <w:r>
         <w:rPr>
           <w:rFonts w:ascii="Times New Roman" w:hAnsi="Times New Roman"/>
@@ -370,30 +527,31 @@
           <w:sz w:val="24"/>
           <w:szCs w:val="24"/>
         </w:rPr>
-        <w:t>Description:</w:t>
-      </w:r>
-    </w:p>
-    <w:p>
-      <w:pPr>
-        <w:pStyle w:val="Body"/>
-        <w:rPr>
-          <w:rFonts w:ascii="Times New Roman" w:hAnsi="Times New Roman" w:eastAsia="Times New Roman" w:cs="Times New Roman"/>
-          <w:b/>
+        <w:t>Description</w:t>
+      </w:r>
+      <w:proofErr w:type="spellEnd"/>
+      <w:r>
+        <w:rPr>
+          <w:rFonts w:ascii="Times New Roman" w:hAnsi="Times New Roman"/>
           <w:b/>
           <w:bCs/>
           <w:sz w:val="24"/>
           <w:szCs w:val="24"/>
         </w:rPr>
-      </w:pPr>
-      <w:r>
-        <w:rPr>
-          <w:rFonts w:eastAsia="Times New Roman" w:cs="Times New Roman" w:ascii="Times New Roman" w:hAnsi="Times New Roman"/>
+        <w:t>:</w:t>
+      </w:r>
+    </w:p>
+    <w:p>
+      <w:pPr>
+        <w:pStyle w:val="Body"/>
+        <w:rPr>
+          <w:rFonts w:ascii="Times New Roman" w:eastAsia="Times New Roman" w:hAnsi="Times New Roman" w:cs="Times New Roman"/>
           <w:b/>
           <w:bCs/>
           <w:sz w:val="24"/>
           <w:szCs w:val="24"/>
         </w:rPr>
-      </w:r>
+      </w:pPr>
     </w:p>
     <w:p>
       <w:pPr>
@@ -416,13 +574,62 @@
           <w:szCs w:val="24"/>
           <w:lang w:val="en-US"/>
         </w:rPr>
-        <w:t>Motivations and Goals: the motivations is to work on a field at the basis of the Map/Reduce pattern. Although RDD syntax is a low level one, it is the foundation for all the subsequent high level API like DataFrames and SparkSQL.</w:t>
+        <w:t>Motivations and Goals: the motivations is to work on a field at the basis of the Map/Reduce pattern. Although RDD syntax is a low level one, it is the foundation for</w:t>
+      </w:r>
+      <w:r>
+        <w:rPr>
+          <w:rFonts w:ascii="Times New Roman" w:hAnsi="Times New Roman"/>
+          <w:sz w:val="24"/>
+          <w:szCs w:val="24"/>
+          <w:lang w:val="en-US"/>
+        </w:rPr>
+        <w:t xml:space="preserve"> all the subsequent high level API like </w:t>
+      </w:r>
+      <w:proofErr w:type="spellStart"/>
+      <w:r>
+        <w:rPr>
+          <w:rFonts w:ascii="Times New Roman" w:hAnsi="Times New Roman"/>
+          <w:sz w:val="24"/>
+          <w:szCs w:val="24"/>
+          <w:lang w:val="en-US"/>
+        </w:rPr>
+        <w:t>DataFrames</w:t>
+      </w:r>
+      <w:proofErr w:type="spellEnd"/>
+      <w:r>
+        <w:rPr>
+          <w:rFonts w:ascii="Times New Roman" w:hAnsi="Times New Roman"/>
+          <w:sz w:val="24"/>
+          <w:szCs w:val="24"/>
+          <w:lang w:val="en-US"/>
+        </w:rPr>
+        <w:t xml:space="preserve"> and </w:t>
+      </w:r>
+      <w:proofErr w:type="spellStart"/>
+      <w:r>
+        <w:rPr>
+          <w:rFonts w:ascii="Times New Roman" w:hAnsi="Times New Roman"/>
+          <w:sz w:val="24"/>
+          <w:szCs w:val="24"/>
+          <w:lang w:val="en-US"/>
+        </w:rPr>
+        <w:t>SparkSQL</w:t>
+      </w:r>
+      <w:proofErr w:type="spellEnd"/>
+      <w:r>
+        <w:rPr>
+          <w:rFonts w:ascii="Times New Roman" w:hAnsi="Times New Roman"/>
+          <w:sz w:val="24"/>
+          <w:szCs w:val="24"/>
+          <w:lang w:val="en-US"/>
+        </w:rPr>
+        <w:t>.</w:t>
       </w:r>
     </w:p>
     <w:p>
       <w:pPr>
         <w:pStyle w:val="Body"/>
-        <w:ind w:left="196" w:hanging="0"/>
+        <w:ind w:left="196"/>
         <w:rPr>
           <w:rFonts w:ascii="Times New Roman" w:hAnsi="Times New Roman"/>
           <w:sz w:val="24"/>
@@ -485,7 +692,16 @@
           <w:szCs w:val="24"/>
           <w:lang w:val="en-US"/>
         </w:rPr>
-        <w:t>Programming Exercises: write queries in RDD syntax.</w:t>
+        <w:t xml:space="preserve">Programming Exercises: write </w:t>
+      </w:r>
+      <w:r>
+        <w:rPr>
+          <w:rFonts w:ascii="Times New Roman" w:hAnsi="Times New Roman"/>
+          <w:sz w:val="24"/>
+          <w:szCs w:val="24"/>
+          <w:lang w:val="en-US"/>
+        </w:rPr>
+        <w:t>queries in RDD syntax.</w:t>
       </w:r>
     </w:p>
     <w:p>
@@ -516,28 +732,19 @@
       <w:pPr>
         <w:pStyle w:val="Body"/>
         <w:rPr>
-          <w:rFonts w:ascii="Times New Roman" w:hAnsi="Times New Roman" w:eastAsia="Times New Roman" w:cs="Times New Roman"/>
-          <w:sz w:val="24"/>
-          <w:szCs w:val="24"/>
-          <w:lang w:val="en-US"/>
-        </w:rPr>
-      </w:pPr>
-      <w:r>
-        <w:rPr>
-          <w:rFonts w:eastAsia="Times New Roman" w:cs="Times New Roman" w:ascii="Times New Roman" w:hAnsi="Times New Roman"/>
-          <w:sz w:val="24"/>
-          <w:szCs w:val="24"/>
-          <w:lang w:val="en-US"/>
-        </w:rPr>
-      </w:r>
+          <w:rFonts w:ascii="Times New Roman" w:eastAsia="Times New Roman" w:hAnsi="Times New Roman" w:cs="Times New Roman"/>
+          <w:sz w:val="24"/>
+          <w:szCs w:val="24"/>
+          <w:lang w:val="en-US"/>
+        </w:rPr>
+      </w:pPr>
     </w:p>
     <w:p>
       <w:pPr>
         <w:pStyle w:val="Default"/>
-        <w:spacing w:before="0" w:after="0"/>
-        <w:rPr>
-          <w:rFonts w:ascii="Times New Roman" w:hAnsi="Times New Roman"/>
-          <w:b/>
+        <w:spacing w:before="0"/>
+        <w:rPr>
+          <w:rFonts w:ascii="Times New Roman" w:hAnsi="Times New Roman"/>
           <w:b/>
           <w:bCs/>
           <w:color w:val="212121"/>
@@ -551,7 +758,7 @@
           <w:b/>
           <w:bCs/>
           <w:color w:val="212121"/>
-          <w:shd w:fill="FFFFFF" w:val="clear"/>
+          <w:shd w:val="clear" w:color="auto" w:fill="FFFFFF"/>
           <w:lang w:val="en-US"/>
         </w:rPr>
         <w:t>Programming Exercises (8 Questions) with Solutions:</w:t>
@@ -560,10 +767,9 @@
     <w:p>
       <w:pPr>
         <w:pStyle w:val="Default"/>
-        <w:spacing w:before="0" w:after="0"/>
-        <w:rPr>
-          <w:rFonts w:ascii="Times New Roman" w:hAnsi="Times New Roman"/>
-          <w:b/>
+        <w:spacing w:before="0"/>
+        <w:rPr>
+          <w:rFonts w:ascii="Times New Roman" w:hAnsi="Times New Roman"/>
           <w:b/>
           <w:bCs/>
           <w:color w:val="212121"/>
@@ -571,311 +777,343 @@
           <w:lang w:val="en-US"/>
         </w:rPr>
       </w:pPr>
-      <w:r>
-        <w:rPr>
-          <w:rFonts w:ascii="Times New Roman" w:hAnsi="Times New Roman"/>
-          <w:b/>
-          <w:bCs/>
-          <w:color w:val="212121"/>
-          <w:shd w:fill="FFFFFF" w:val="clear"/>
-          <w:lang w:val="en-US"/>
-        </w:rPr>
-      </w:r>
-    </w:p>
-    <w:p>
-      <w:pPr>
-        <w:pStyle w:val="Normal"/>
+    </w:p>
+    <w:p>
+      <w:pPr>
         <w:rPr>
           <w:highlight w:val="white"/>
         </w:rPr>
       </w:pPr>
       <w:r>
         <w:rPr>
-          <w:shd w:fill="FFFFFF" w:val="clear"/>
+          <w:shd w:val="clear" w:color="auto" w:fill="FFFFFF"/>
         </w:rPr>
         <w:t>queries_1.ipynb - Gian Paolo Bernardini</w:t>
       </w:r>
     </w:p>
     <w:p>
       <w:pPr>
-        <w:pStyle w:val="Normal"/>
         <w:rPr>
           <w:highlight w:val="white"/>
         </w:rPr>
       </w:pPr>
       <w:r>
         <w:rPr>
-          <w:shd w:fill="FFFFFF" w:val="clear"/>
-        </w:rPr>
-        <w:t>Q1 which is the most winning team in all the decade, based on WIN% (W/GP)?</w:t>
-      </w:r>
-    </w:p>
-    <w:p>
-      <w:pPr>
-        <w:pStyle w:val="Normal"/>
+          <w:shd w:val="clear" w:color="auto" w:fill="FFFFFF"/>
+        </w:rPr>
+        <w:t>Q1 which is the most winning team in all the decade, based on WIN%</w:t>
+      </w:r>
+      <w:r>
+        <w:rPr>
+          <w:shd w:val="clear" w:color="auto" w:fill="FFFFFF"/>
+        </w:rPr>
+        <w:t xml:space="preserve"> (W/GP)?</w:t>
+      </w:r>
+    </w:p>
+    <w:p>
+      <w:pPr>
         <w:rPr>
           <w:highlight w:val="white"/>
         </w:rPr>
       </w:pPr>
       <w:r>
         <w:rPr>
-          <w:shd w:fill="FFFFFF" w:val="clear"/>
+          <w:shd w:val="clear" w:color="auto" w:fill="FFFFFF"/>
         </w:rPr>
         <w:t>Q2 is scoring a lot of points important for the winning of a title?</w:t>
       </w:r>
     </w:p>
     <w:p>
       <w:pPr>
-        <w:pStyle w:val="Normal"/>
         <w:rPr>
           <w:highlight w:val="white"/>
         </w:rPr>
       </w:pPr>
       <w:r>
         <w:rPr>
-          <w:shd w:fill="FFFFFF" w:val="clear"/>
+          <w:shd w:val="clear" w:color="auto" w:fill="FFFFFF"/>
         </w:rPr>
         <w:t>Q3 how the FGM (Field Goals Made) percentage influences the winning of a title? (Compared to the mean of those who have won a title)</w:t>
       </w:r>
     </w:p>
     <w:p>
       <w:pPr>
-        <w:pStyle w:val="Normal"/>
         <w:rPr>
           <w:highlight w:val="white"/>
         </w:rPr>
       </w:pPr>
       <w:r>
         <w:rPr>
-          <w:shd w:fill="FFFFFF" w:val="clear"/>
-        </w:rPr>
-        <w:t>Q4 how the mean of FGM for the winners is near to the mean of the team who has the best FGM percentage?</w:t>
-      </w:r>
-    </w:p>
-    <w:p>
-      <w:pPr>
-        <w:pStyle w:val="Normal"/>
+          <w:shd w:val="clear" w:color="auto" w:fill="FFFFFF"/>
+        </w:rPr>
+        <w:t xml:space="preserve">Q4 how the mean of FGM for the winners is </w:t>
+      </w:r>
+      <w:r>
+        <w:rPr>
+          <w:shd w:val="clear" w:color="auto" w:fill="FFFFFF"/>
+        </w:rPr>
+        <w:t>near to the mean of the team who has the best FGM percentage?</w:t>
+      </w:r>
+    </w:p>
+    <w:p>
+      <w:pPr>
         <w:rPr>
           <w:highlight w:val="white"/>
         </w:rPr>
       </w:pPr>
-      <w:r>
-        <w:rPr>
-          <w:shd w:fill="FFFFFF" w:val="clear"/>
-        </w:rPr>
-      </w:r>
-    </w:p>
-    <w:p>
-      <w:pPr>
-        <w:pStyle w:val="Normal"/>
+    </w:p>
+    <w:p>
+      <w:pPr>
         <w:rPr>
           <w:highlight w:val="white"/>
         </w:rPr>
       </w:pPr>
       <w:r>
         <w:rPr>
-          <w:shd w:fill="FFFFFF" w:val="clear"/>
-        </w:rPr>
-        <w:t>queries_2.ipynb - Mehrpuya Fathi Bonyadabad</w:t>
-      </w:r>
-    </w:p>
-    <w:p>
-      <w:pPr>
-        <w:pStyle w:val="Normal"/>
+          <w:shd w:val="clear" w:color="auto" w:fill="FFFFFF"/>
+        </w:rPr>
+        <w:t xml:space="preserve">queries_2.ipynb - </w:t>
+      </w:r>
+      <w:proofErr w:type="spellStart"/>
+      <w:r>
+        <w:rPr>
+          <w:shd w:val="clear" w:color="auto" w:fill="FFFFFF"/>
+        </w:rPr>
+        <w:t>Mehrpuya</w:t>
+      </w:r>
+      <w:proofErr w:type="spellEnd"/>
+      <w:r>
+        <w:rPr>
+          <w:shd w:val="clear" w:color="auto" w:fill="FFFFFF"/>
+        </w:rPr>
+        <w:t xml:space="preserve"> </w:t>
+      </w:r>
+      <w:proofErr w:type="spellStart"/>
+      <w:r>
+        <w:rPr>
+          <w:shd w:val="clear" w:color="auto" w:fill="FFFFFF"/>
+        </w:rPr>
+        <w:t>Fathi</w:t>
+      </w:r>
+      <w:proofErr w:type="spellEnd"/>
+      <w:r>
+        <w:rPr>
+          <w:shd w:val="clear" w:color="auto" w:fill="FFFFFF"/>
+        </w:rPr>
+        <w:t xml:space="preserve"> </w:t>
+      </w:r>
+      <w:proofErr w:type="spellStart"/>
+      <w:r>
+        <w:rPr>
+          <w:shd w:val="clear" w:color="auto" w:fill="FFFFFF"/>
+        </w:rPr>
+        <w:t>Bonyadabad</w:t>
+      </w:r>
+      <w:proofErr w:type="spellEnd"/>
+    </w:p>
+    <w:p>
+      <w:pPr>
         <w:rPr>
           <w:highlight w:val="white"/>
         </w:rPr>
       </w:pPr>
       <w:r>
         <w:rPr>
-          <w:shd w:fill="FFFFFF" w:val="clear"/>
-        </w:rPr>
-        <w:t xml:space="preserve">Q1 Which team has the most field GOAL percentage? (and its win%) </w:t>
-      </w:r>
-      <w:r>
-        <w:rPr>
-          <w:shd w:fill="FFFFFF" w:val="clear"/>
-        </w:rPr>
-        <w:t>(gathering part)</w:t>
-      </w:r>
-    </w:p>
-    <w:p>
-      <w:pPr>
-        <w:pStyle w:val="Normal"/>
+          <w:shd w:val="clear" w:color="auto" w:fill="FFFFFF"/>
+        </w:rPr>
+        <w:t>Q1 Which team has the most field GOAL percentage? (and its win%) (gathering part)</w:t>
+      </w:r>
+    </w:p>
+    <w:p>
+      <w:pPr>
         <w:rPr>
           <w:highlight w:val="white"/>
         </w:rPr>
       </w:pPr>
       <w:r>
         <w:rPr>
-          <w:shd w:fill="FFFFFF" w:val="clear"/>
+          <w:shd w:val="clear" w:color="auto" w:fill="FFFFFF"/>
         </w:rPr>
         <w:t>Q2 Which team has the most field GOAL percentage? (and its win%) (</w:t>
       </w:r>
       <w:r>
         <w:rPr>
-          <w:sz w:val="24"/>
-          <w:szCs w:val="24"/>
-          <w:shd w:fill="FFFFFF" w:val="clear"/>
-          <w:lang w:eastAsia="en-US"/>
-        </w:rPr>
-        <w:t>reduce</w:t>
-      </w:r>
-      <w:r>
-        <w:rPr>
-          <w:shd w:fill="FFFFFF" w:val="clear"/>
+          <w:shd w:val="clear" w:color="auto" w:fill="FFFFFF"/>
+        </w:rPr>
+        <w:t>r</w:t>
+      </w:r>
+      <w:r>
+        <w:rPr>
+          <w:shd w:val="clear" w:color="auto" w:fill="FFFFFF"/>
+        </w:rPr>
+        <w:t>educe</w:t>
+      </w:r>
+      <w:r>
+        <w:rPr>
+          <w:shd w:val="clear" w:color="auto" w:fill="FFFFFF"/>
         </w:rPr>
         <w:t xml:space="preserve"> part)</w:t>
       </w:r>
     </w:p>
     <w:p>
       <w:pPr>
-        <w:pStyle w:val="Normal"/>
         <w:rPr>
           <w:highlight w:val="white"/>
         </w:rPr>
       </w:pPr>
       <w:r>
         <w:rPr>
-          <w:shd w:fill="FFFFFF" w:val="clear"/>
+          <w:shd w:val="clear" w:color="auto" w:fill="FFFFFF"/>
         </w:rPr>
         <w:t>Q3 Can be (the best most field GOAL) guarantee to be (the best winner)?</w:t>
       </w:r>
     </w:p>
     <w:p>
       <w:pPr>
-        <w:pStyle w:val="Normal"/>
         <w:rPr>
           <w:highlight w:val="white"/>
         </w:rPr>
       </w:pPr>
       <w:r>
         <w:rPr>
-          <w:shd w:fill="FFFFFF" w:val="clear"/>
+          <w:shd w:val="clear" w:color="auto" w:fill="FFFFFF"/>
         </w:rPr>
         <w:t>Q4 How about be less than average (to be in top 10)?</w:t>
       </w:r>
     </w:p>
     <w:p>
       <w:pPr>
-        <w:pStyle w:val="Normal"/>
         <w:rPr>
           <w:highlight w:val="white"/>
         </w:rPr>
       </w:pPr>
       <w:r>
         <w:rPr>
-          <w:shd w:fill="FFFFFF" w:val="clear"/>
-        </w:rPr>
-        <w:t>Q</w:t>
-      </w:r>
-      <w:r>
-        <w:rPr>
-          <w:shd w:fill="FFFFFF" w:val="clear"/>
-        </w:rPr>
-        <w:t>5</w:t>
-      </w:r>
-      <w:r>
-        <w:rPr>
-          <w:shd w:fill="FFFFFF" w:val="clear"/>
-        </w:rPr>
-        <w:t xml:space="preserve"> </w:t>
-      </w:r>
-      <w:r>
-        <w:rPr>
-          <w:sz w:val="24"/>
-          <w:szCs w:val="24"/>
-          <w:shd w:fill="FFFFFF" w:val="clear"/>
-          <w:lang w:eastAsia="en-US"/>
+          <w:shd w:val="clear" w:color="auto" w:fill="FFFFFF"/>
+        </w:rPr>
+        <w:t xml:space="preserve">Q5 </w:t>
+      </w:r>
+      <w:r>
+        <w:rPr>
+          <w:shd w:val="clear" w:color="auto" w:fill="FFFFFF"/>
         </w:rPr>
         <w:t>Group by data on their seasons.</w:t>
       </w:r>
     </w:p>
     <w:p>
       <w:pPr>
-        <w:pStyle w:val="Normal"/>
         <w:rPr>
           <w:highlight w:val="white"/>
         </w:rPr>
       </w:pPr>
       <w:r>
         <w:rPr>
-          <w:sz w:val="24"/>
-          <w:szCs w:val="24"/>
-          <w:shd w:fill="FFFFFF" w:val="clear"/>
-          <w:lang w:eastAsia="en-US"/>
-        </w:rPr>
-        <w:t>Q6 Whitch are faster (RDD,SQL,Data frame) in a (SELECT , SORT) problem?</w:t>
-      </w:r>
-    </w:p>
-    <w:p>
-      <w:pPr>
-        <w:pStyle w:val="Normal"/>
+          <w:shd w:val="clear" w:color="auto" w:fill="FFFFFF"/>
+        </w:rPr>
+        <w:t>Q6 Whi</w:t>
+      </w:r>
+      <w:r>
+        <w:rPr>
+          <w:shd w:val="clear" w:color="auto" w:fill="FFFFFF"/>
+        </w:rPr>
+        <w:t>ch are faster (</w:t>
+      </w:r>
+      <w:proofErr w:type="spellStart"/>
+      <w:r>
+        <w:rPr>
+          <w:shd w:val="clear" w:color="auto" w:fill="FFFFFF"/>
+        </w:rPr>
+        <w:t>RDD,SQL,Data</w:t>
+      </w:r>
+      <w:proofErr w:type="spellEnd"/>
+      <w:r>
+        <w:rPr>
+          <w:shd w:val="clear" w:color="auto" w:fill="FFFFFF"/>
+        </w:rPr>
+        <w:t xml:space="preserve"> frame) in a (SELECT , SORT) problem?</w:t>
+      </w:r>
+    </w:p>
+    <w:p>
+      <w:pPr>
         <w:rPr>
           <w:highlight w:val="white"/>
         </w:rPr>
       </w:pPr>
       <w:r>
         <w:rPr>
-          <w:sz w:val="24"/>
-          <w:szCs w:val="24"/>
-          <w:shd w:fill="FFFFFF" w:val="clear"/>
-          <w:lang w:eastAsia="en-US"/>
-        </w:rPr>
-        <w:t>Q7 Whitch are faster (RDD,SQL,Data frame) in a (SELECT , FILTER) problem?</w:t>
-      </w:r>
-    </w:p>
-    <w:p>
-      <w:pPr>
-        <w:pStyle w:val="Normal"/>
+          <w:shd w:val="clear" w:color="auto" w:fill="FFFFFF"/>
+        </w:rPr>
+        <w:t>Q7 Whi</w:t>
+      </w:r>
+      <w:r>
+        <w:rPr>
+          <w:shd w:val="clear" w:color="auto" w:fill="FFFFFF"/>
+        </w:rPr>
+        <w:t>ch ar</w:t>
+      </w:r>
+      <w:r>
+        <w:rPr>
+          <w:shd w:val="clear" w:color="auto" w:fill="FFFFFF"/>
+        </w:rPr>
+        <w:t>e faster (</w:t>
+      </w:r>
+      <w:proofErr w:type="spellStart"/>
+      <w:r>
+        <w:rPr>
+          <w:shd w:val="clear" w:color="auto" w:fill="FFFFFF"/>
+        </w:rPr>
+        <w:t>RDD,SQL,Data</w:t>
+      </w:r>
+      <w:proofErr w:type="spellEnd"/>
+      <w:r>
+        <w:rPr>
+          <w:shd w:val="clear" w:color="auto" w:fill="FFFFFF"/>
+        </w:rPr>
+        <w:t xml:space="preserve"> frame) in a (SELECT , FILTER) problem?</w:t>
+      </w:r>
+    </w:p>
+    <w:p>
+      <w:pPr>
         <w:rPr>
           <w:highlight w:val="white"/>
         </w:rPr>
       </w:pPr>
-      <w:r>
-        <w:rPr>
-          <w:shd w:fill="FFFFFF" w:val="clear"/>
-        </w:rPr>
-      </w:r>
-    </w:p>
-    <w:p>
-      <w:pPr>
-        <w:pStyle w:val="Normal"/>
+    </w:p>
+    <w:p>
+      <w:pPr>
         <w:rPr>
           <w:highlight w:val="white"/>
         </w:rPr>
       </w:pPr>
       <w:r>
         <w:rPr>
-          <w:shd w:fill="FFFFFF" w:val="clear"/>
+          <w:shd w:val="clear" w:color="auto" w:fill="FFFFFF"/>
         </w:rPr>
         <w:t>queries_3.ipynb - Muhammad Umair Yousuf</w:t>
       </w:r>
     </w:p>
     <w:p>
       <w:pPr>
-        <w:pStyle w:val="Normal"/>
         <w:rPr>
           <w:highlight w:val="white"/>
         </w:rPr>
       </w:pPr>
       <w:r>
         <w:rPr>
-          <w:shd w:fill="FFFFFF" w:val="clear"/>
+          <w:shd w:val="clear" w:color="auto" w:fill="FFFFFF"/>
         </w:rPr>
         <w:t>Q1 Each Team Win and Lost Count?</w:t>
       </w:r>
     </w:p>
     <w:p>
       <w:pPr>
-        <w:pStyle w:val="Normal"/>
         <w:rPr>
           <w:highlight w:val="white"/>
         </w:rPr>
       </w:pPr>
       <w:r>
         <w:rPr>
-          <w:shd w:fill="FFFFFF" w:val="clear"/>
+          <w:shd w:val="clear" w:color="auto" w:fill="FFFFFF"/>
         </w:rPr>
         <w:t>Q2 Can be (the best most field GOAL) guarantee to be (the best winner)?</w:t>
       </w:r>
@@ -883,10 +1121,9 @@
     <w:p>
       <w:pPr>
         <w:pStyle w:val="Default"/>
-        <w:spacing w:before="0" w:after="0"/>
-        <w:rPr>
-          <w:rFonts w:ascii="Times New Roman" w:hAnsi="Times New Roman" w:eastAsia="Times New Roman" w:cs="Times New Roman"/>
-          <w:b/>
+        <w:spacing w:before="0"/>
+        <w:rPr>
+          <w:rFonts w:ascii="Times New Roman" w:eastAsia="Times New Roman" w:hAnsi="Times New Roman" w:cs="Times New Roman"/>
           <w:b/>
           <w:bCs/>
           <w:color w:val="212121"/>
@@ -894,23 +1131,12 @@
           <w:lang w:val="en-US"/>
         </w:rPr>
       </w:pPr>
-      <w:r>
-        <w:rPr>
-          <w:rFonts w:eastAsia="Times New Roman" w:cs="Times New Roman" w:ascii="Times New Roman" w:hAnsi="Times New Roman"/>
-          <w:b/>
-          <w:bCs/>
-          <w:color w:val="212121"/>
-          <w:shd w:fill="FFFFFF" w:val="clear"/>
-          <w:lang w:val="en-US"/>
-        </w:rPr>
-      </w:r>
     </w:p>
     <w:p>
       <w:pPr>
         <w:pStyle w:val="Body"/>
         <w:rPr>
-          <w:rFonts w:ascii="Times New Roman" w:hAnsi="Times New Roman" w:eastAsia="Times New Roman" w:cs="Times New Roman"/>
-          <w:b/>
+          <w:rFonts w:ascii="Times New Roman" w:eastAsia="Times New Roman" w:hAnsi="Times New Roman" w:cs="Times New Roman"/>
           <w:b/>
           <w:bCs/>
           <w:sz w:val="24"/>
@@ -960,55 +1186,87 @@
           <w:szCs w:val="24"/>
           <w:lang w:val="en-US"/>
         </w:rPr>
-        <w:t>Material: https://github.com/gianpaolobernardini/rdd_nba</w:t>
+        <w:t xml:space="preserve">Material: </w:t>
+      </w:r>
+      <w:r>
+        <w:rPr>
+          <w:rFonts w:ascii="Times New Roman" w:hAnsi="Times New Roman"/>
+          <w:sz w:val="24"/>
+          <w:szCs w:val="24"/>
+          <w:lang w:val="en-US"/>
+        </w:rPr>
+        <w:t>https://github.com/gianpaolobernardini/rdd_nba</w:t>
       </w:r>
     </w:p>
     <w:sectPr>
-      <w:headerReference w:type="default" r:id="rId2"/>
-      <w:footerReference w:type="default" r:id="rId3"/>
-      <w:type w:val="nextPage"/>
+      <w:headerReference w:type="default" r:id="rId7"/>
+      <w:footerReference w:type="default" r:id="rId8"/>
       <w:pgSz w:w="11906" w:h="16838"/>
-      <w:pgMar w:left="1134" w:right="1134" w:header="709" w:top="1134" w:footer="850" w:bottom="1134" w:gutter="0"/>
-      <w:pgNumType w:fmt="decimal"/>
-      <w:formProt w:val="false"/>
-      <w:textDirection w:val="lrTb"/>
-      <w:docGrid w:type="default" w:linePitch="100" w:charSpace="0"/>
+      <w:pgMar w:top="1134" w:right="1134" w:bottom="1134" w:left="1134" w:header="709" w:footer="850" w:gutter="0"/>
+      <w:cols w:space="720"/>
+      <w:formProt w:val="0"/>
+      <w:docGrid w:linePitch="100"/>
     </w:sectPr>
   </w:body>
 </w:document>
 </file>
 
+<file path=word/endnotes.xml><?xml version="1.0" encoding="utf-8"?>
+<w:endnotes xmlns:wpc="http://schemas.microsoft.com/office/word/2010/wordprocessingCanvas" xmlns:cx="http://schemas.microsoft.com/office/drawing/2014/chartex" xmlns:cx1="http://schemas.microsoft.com/office/drawing/2015/9/8/chartex" xmlns:cx2="http://schemas.microsoft.com/office/drawing/2015/10/21/chartex" xmlns:cx3="http://schemas.microsoft.com/office/drawing/2016/5/9/chartex" xmlns:cx4="http://schemas.microsoft.com/office/drawing/2016/5/10/chartex" xmlns:cx5="http://schemas.microsoft.com/office/drawing/2016/5/11/chartex" xmlns:cx6="http://schemas.microsoft.com/office/drawing/2016/5/12/chartex" xmlns:cx7="http://schemas.microsoft.com/office/drawing/2016/5/13/chartex" xmlns:cx8="http://schemas.microsoft.com/office/drawing/2016/5/14/chartex" xmlns:mc="http://schemas.openxmlformats.org/markup-compatibility/2006" xmlns:aink="http://schemas.microsoft.com/office/drawing/2016/ink" xmlns:am3d="http://schemas.microsoft.com/office/drawing/2017/model3d" xmlns:o="urn:schemas-microsoft-com:office:office" xmlns:r="http://schemas.openxmlformats.org/officeDocument/2006/relationships" xmlns:m="http://schemas.openxmlformats.org/officeDocument/2006/math" xmlns:v="urn:schemas-microsoft-com:vml" xmlns:wp14="http://schemas.microsoft.com/office/word/2010/wordprocessingDrawing" xmlns:wp="http://schemas.openxmlformats.org/drawingml/2006/wordprocessingDrawing" xmlns:w10="urn:schemas-microsoft-com:office:word" xmlns:w="http://schemas.openxmlformats.org/wordprocessingml/2006/main" xmlns:w14="http://schemas.microsoft.com/office/word/2010/wordml" xmlns:w15="http://schemas.microsoft.com/office/word/2012/wordml" xmlns:w16cex="http://schemas.microsoft.com/office/word/2018/wordml/cex" xmlns:w16cid="http://schemas.microsoft.com/office/word/2016/wordml/cid" xmlns:w16="http://schemas.microsoft.com/office/word/2018/wordml" xmlns:w16se="http://schemas.microsoft.com/office/word/2015/wordml/symex" xmlns:wpg="http://schemas.microsoft.com/office/word/2010/wordprocessingGroup" xmlns:wpi="http://schemas.microsoft.com/office/word/2010/wordprocessingInk" xmlns:wne="http://schemas.microsoft.com/office/word/2006/wordml" xmlns:wps="http://schemas.microsoft.com/office/word/2010/wordprocessingShape" mc:Ignorable="w14 w15 w16se w16cid w16 w16cex wp14">
+  <w:endnote w:type="separator" w:id="-1">
+    <w:p>
+      <w:r>
+        <w:separator/>
+      </w:r>
+    </w:p>
+  </w:endnote>
+  <w:endnote w:type="continuationSeparator" w:id="0">
+    <w:p>
+      <w:r>
+        <w:continuationSeparator/>
+      </w:r>
+    </w:p>
+  </w:endnote>
+</w:endnotes>
+</file>
+
 <file path=word/footer1.xml><?xml version="1.0" encoding="utf-8"?>
-<w:ftr xmlns:o="urn:schemas-microsoft-com:office:office" xmlns:r="http://schemas.openxmlformats.org/officeDocument/2006/relationships" xmlns:v="urn:schemas-microsoft-com:vml" xmlns:w="http://schemas.openxmlformats.org/wordprocessingml/2006/main" xmlns:w10="urn:schemas-microsoft-com:office:word" xmlns:wp="http://schemas.openxmlformats.org/drawingml/2006/wordprocessingDrawing" xmlns:wps="http://schemas.microsoft.com/office/word/2010/wordprocessingShape" xmlns:wpg="http://schemas.microsoft.com/office/word/2010/wordprocessingGroup" xmlns:mc="http://schemas.openxmlformats.org/markup-compatibility/2006" xmlns:wp14="http://schemas.microsoft.com/office/word/2010/wordprocessingDrawing" xmlns:w14="http://schemas.microsoft.com/office/word/2010/wordml" mc:Ignorable="w14 wp14">
-  <w:p>
-    <w:pPr>
-      <w:pStyle w:val="Normal"/>
-      <w:rPr/>
-    </w:pPr>
-    <w:r>
-      <w:rPr/>
-    </w:r>
-  </w:p>
+<w:ftr xmlns:wpc="http://schemas.microsoft.com/office/word/2010/wordprocessingCanvas" xmlns:cx="http://schemas.microsoft.com/office/drawing/2014/chartex" xmlns:cx1="http://schemas.microsoft.com/office/drawing/2015/9/8/chartex" xmlns:cx2="http://schemas.microsoft.com/office/drawing/2015/10/21/chartex" xmlns:cx3="http://schemas.microsoft.com/office/drawing/2016/5/9/chartex" xmlns:cx4="http://schemas.microsoft.com/office/drawing/2016/5/10/chartex" xmlns:cx5="http://schemas.microsoft.com/office/drawing/2016/5/11/chartex" xmlns:cx6="http://schemas.microsoft.com/office/drawing/2016/5/12/chartex" xmlns:cx7="http://schemas.microsoft.com/office/drawing/2016/5/13/chartex" xmlns:cx8="http://schemas.microsoft.com/office/drawing/2016/5/14/chartex" xmlns:mc="http://schemas.openxmlformats.org/markup-compatibility/2006" xmlns:aink="http://schemas.microsoft.com/office/drawing/2016/ink" xmlns:am3d="http://schemas.microsoft.com/office/drawing/2017/model3d" xmlns:o="urn:schemas-microsoft-com:office:office" xmlns:r="http://schemas.openxmlformats.org/officeDocument/2006/relationships" xmlns:m="http://schemas.openxmlformats.org/officeDocument/2006/math" xmlns:v="urn:schemas-microsoft-com:vml" xmlns:wp14="http://schemas.microsoft.com/office/word/2010/wordprocessingDrawing" xmlns:wp="http://schemas.openxmlformats.org/drawingml/2006/wordprocessingDrawing" xmlns:w10="urn:schemas-microsoft-com:office:word" xmlns:w="http://schemas.openxmlformats.org/wordprocessingml/2006/main" xmlns:w14="http://schemas.microsoft.com/office/word/2010/wordml" xmlns:w15="http://schemas.microsoft.com/office/word/2012/wordml" xmlns:w16cex="http://schemas.microsoft.com/office/word/2018/wordml/cex" xmlns:w16cid="http://schemas.microsoft.com/office/word/2016/wordml/cid" xmlns:w16="http://schemas.microsoft.com/office/word/2018/wordml" xmlns:w16se="http://schemas.microsoft.com/office/word/2015/wordml/symex" xmlns:wpg="http://schemas.microsoft.com/office/word/2010/wordprocessingGroup" xmlns:wpi="http://schemas.microsoft.com/office/word/2010/wordprocessingInk" xmlns:wne="http://schemas.microsoft.com/office/word/2006/wordml" xmlns:wps="http://schemas.microsoft.com/office/word/2010/wordprocessingShape" mc:Ignorable="w14 w15 w16se w16cid w16 w16cex wp14">
+  <w:p/>
 </w:ftr>
 </file>
 
+<file path=word/footnotes.xml><?xml version="1.0" encoding="utf-8"?>
+<w:footnotes xmlns:wpc="http://schemas.microsoft.com/office/word/2010/wordprocessingCanvas" xmlns:cx="http://schemas.microsoft.com/office/drawing/2014/chartex" xmlns:cx1="http://schemas.microsoft.com/office/drawing/2015/9/8/chartex" xmlns:cx2="http://schemas.microsoft.com/office/drawing/2015/10/21/chartex" xmlns:cx3="http://schemas.microsoft.com/office/drawing/2016/5/9/chartex" xmlns:cx4="http://schemas.microsoft.com/office/drawing/2016/5/10/chartex" xmlns:cx5="http://schemas.microsoft.com/office/drawing/2016/5/11/chartex" xmlns:cx6="http://schemas.microsoft.com/office/drawing/2016/5/12/chartex" xmlns:cx7="http://schemas.microsoft.com/office/drawing/2016/5/13/chartex" xmlns:cx8="http://schemas.microsoft.com/office/drawing/2016/5/14/chartex" xmlns:mc="http://schemas.openxmlformats.org/markup-compatibility/2006" xmlns:aink="http://schemas.microsoft.com/office/drawing/2016/ink" xmlns:am3d="http://schemas.microsoft.com/office/drawing/2017/model3d" xmlns:o="urn:schemas-microsoft-com:office:office" xmlns:r="http://schemas.openxmlformats.org/officeDocument/2006/relationships" xmlns:m="http://schemas.openxmlformats.org/officeDocument/2006/math" xmlns:v="urn:schemas-microsoft-com:vml" xmlns:wp14="http://schemas.microsoft.com/office/word/2010/wordprocessingDrawing" xmlns:wp="http://schemas.openxmlformats.org/drawingml/2006/wordprocessingDrawing" xmlns:w10="urn:schemas-microsoft-com:office:word" xmlns:w="http://schemas.openxmlformats.org/wordprocessingml/2006/main" xmlns:w14="http://schemas.microsoft.com/office/word/2010/wordml" xmlns:w15="http://schemas.microsoft.com/office/word/2012/wordml" xmlns:w16cex="http://schemas.microsoft.com/office/word/2018/wordml/cex" xmlns:w16cid="http://schemas.microsoft.com/office/word/2016/wordml/cid" xmlns:w16="http://schemas.microsoft.com/office/word/2018/wordml" xmlns:w16se="http://schemas.microsoft.com/office/word/2015/wordml/symex" xmlns:wpg="http://schemas.microsoft.com/office/word/2010/wordprocessingGroup" xmlns:wpi="http://schemas.microsoft.com/office/word/2010/wordprocessingInk" xmlns:wne="http://schemas.microsoft.com/office/word/2006/wordml" xmlns:wps="http://schemas.microsoft.com/office/word/2010/wordprocessingShape" mc:Ignorable="w14 w15 w16se w16cid w16 w16cex wp14">
+  <w:footnote w:type="separator" w:id="-1">
+    <w:p>
+      <w:r>
+        <w:separator/>
+      </w:r>
+    </w:p>
+  </w:footnote>
+  <w:footnote w:type="continuationSeparator" w:id="0">
+    <w:p>
+      <w:r>
+        <w:continuationSeparator/>
+      </w:r>
+    </w:p>
+  </w:footnote>
+</w:footnotes>
+</file>
+
 <file path=word/header1.xml><?xml version="1.0" encoding="utf-8"?>
-<w:hdr xmlns:o="urn:schemas-microsoft-com:office:office" xmlns:r="http://schemas.openxmlformats.org/officeDocument/2006/relationships" xmlns:v="urn:schemas-microsoft-com:vml" xmlns:w="http://schemas.openxmlformats.org/wordprocessingml/2006/main" xmlns:w10="urn:schemas-microsoft-com:office:word" xmlns:wp="http://schemas.openxmlformats.org/drawingml/2006/wordprocessingDrawing" xmlns:wps="http://schemas.microsoft.com/office/word/2010/wordprocessingShape" xmlns:wpg="http://schemas.microsoft.com/office/word/2010/wordprocessingGroup" xmlns:mc="http://schemas.openxmlformats.org/markup-compatibility/2006" xmlns:wp14="http://schemas.microsoft.com/office/word/2010/wordprocessingDrawing" xmlns:w14="http://schemas.microsoft.com/office/word/2010/wordml" mc:Ignorable="w14 wp14">
-  <w:p>
-    <w:pPr>
-      <w:pStyle w:val="Normal"/>
-      <w:rPr/>
-    </w:pPr>
-    <w:r>
-      <w:rPr/>
-    </w:r>
-  </w:p>
+<w:hdr xmlns:wpc="http://schemas.microsoft.com/office/word/2010/wordprocessingCanvas" xmlns:cx="http://schemas.microsoft.com/office/drawing/2014/chartex" xmlns:cx1="http://schemas.microsoft.com/office/drawing/2015/9/8/chartex" xmlns:cx2="http://schemas.microsoft.com/office/drawing/2015/10/21/chartex" xmlns:cx3="http://schemas.microsoft.com/office/drawing/2016/5/9/chartex" xmlns:cx4="http://schemas.microsoft.com/office/drawing/2016/5/10/chartex" xmlns:cx5="http://schemas.microsoft.com/office/drawing/2016/5/11/chartex" xmlns:cx6="http://schemas.microsoft.com/office/drawing/2016/5/12/chartex" xmlns:cx7="http://schemas.microsoft.com/office/drawing/2016/5/13/chartex" xmlns:cx8="http://schemas.microsoft.com/office/drawing/2016/5/14/chartex" xmlns:mc="http://schemas.openxmlformats.org/markup-compatibility/2006" xmlns:aink="http://schemas.microsoft.com/office/drawing/2016/ink" xmlns:am3d="http://schemas.microsoft.com/office/drawing/2017/model3d" xmlns:o="urn:schemas-microsoft-com:office:office" xmlns:r="http://schemas.openxmlformats.org/officeDocument/2006/relationships" xmlns:m="http://schemas.openxmlformats.org/officeDocument/2006/math" xmlns:v="urn:schemas-microsoft-com:vml" xmlns:wp14="http://schemas.microsoft.com/office/word/2010/wordprocessingDrawing" xmlns:wp="http://schemas.openxmlformats.org/drawingml/2006/wordprocessingDrawing" xmlns:w10="urn:schemas-microsoft-com:office:word" xmlns:w="http://schemas.openxmlformats.org/wordprocessingml/2006/main" xmlns:w14="http://schemas.microsoft.com/office/word/2010/wordml" xmlns:w15="http://schemas.microsoft.com/office/word/2012/wordml" xmlns:w16cex="http://schemas.microsoft.com/office/word/2018/wordml/cex" xmlns:w16cid="http://schemas.microsoft.com/office/word/2016/wordml/cid" xmlns:w16="http://schemas.microsoft.com/office/word/2018/wordml" xmlns:w16se="http://schemas.microsoft.com/office/word/2015/wordml/symex" xmlns:wpg="http://schemas.microsoft.com/office/word/2010/wordprocessingGroup" xmlns:wpi="http://schemas.microsoft.com/office/word/2010/wordprocessingInk" xmlns:wne="http://schemas.microsoft.com/office/word/2006/wordml" xmlns:wps="http://schemas.microsoft.com/office/word/2010/wordprocessingShape" mc:Ignorable="w14 w15 w16se w16cid w16 w16cex wp14">
+  <w:p/>
 </w:hdr>
 </file>
 
 <file path=word/numbering.xml><?xml version="1.0" encoding="utf-8"?>
-<w:numbering xmlns:w="http://schemas.openxmlformats.org/wordprocessingml/2006/main" xmlns:o="urn:schemas-microsoft-com:office:office" xmlns:r="http://schemas.openxmlformats.org/officeDocument/2006/relationships" xmlns:v="urn:schemas-microsoft-com:vml">
-  <w:abstractNum w:abstractNumId="1">
+<w:numbering xmlns:wpc="http://schemas.microsoft.com/office/word/2010/wordprocessingCanvas" xmlns:cx="http://schemas.microsoft.com/office/drawing/2014/chartex" xmlns:cx1="http://schemas.microsoft.com/office/drawing/2015/9/8/chartex" xmlns:cx2="http://schemas.microsoft.com/office/drawing/2015/10/21/chartex" xmlns:cx3="http://schemas.microsoft.com/office/drawing/2016/5/9/chartex" xmlns:cx4="http://schemas.microsoft.com/office/drawing/2016/5/10/chartex" xmlns:cx5="http://schemas.microsoft.com/office/drawing/2016/5/11/chartex" xmlns:cx6="http://schemas.microsoft.com/office/drawing/2016/5/12/chartex" xmlns:cx7="http://schemas.microsoft.com/office/drawing/2016/5/13/chartex" xmlns:cx8="http://schemas.microsoft.com/office/drawing/2016/5/14/chartex" xmlns:mc="http://schemas.openxmlformats.org/markup-compatibility/2006" xmlns:aink="http://schemas.microsoft.com/office/drawing/2016/ink" xmlns:am3d="http://schemas.microsoft.com/office/drawing/2017/model3d" xmlns:o="urn:schemas-microsoft-com:office:office" xmlns:r="http://schemas.openxmlformats.org/officeDocument/2006/relationships" xmlns:m="http://schemas.openxmlformats.org/officeDocument/2006/math" xmlns:v="urn:schemas-microsoft-com:vml" xmlns:wp14="http://schemas.microsoft.com/office/word/2010/wordprocessingDrawing" xmlns:wp="http://schemas.openxmlformats.org/drawingml/2006/wordprocessingDrawing" xmlns:w10="urn:schemas-microsoft-com:office:word" xmlns:w="http://schemas.openxmlformats.org/wordprocessingml/2006/main" xmlns:w14="http://schemas.microsoft.com/office/word/2010/wordml" xmlns:w15="http://schemas.microsoft.com/office/word/2012/wordml" xmlns:w16cex="http://schemas.microsoft.com/office/word/2018/wordml/cex" xmlns:w16cid="http://schemas.microsoft.com/office/word/2016/wordml/cid" xmlns:w16="http://schemas.microsoft.com/office/word/2018/wordml" xmlns:w16se="http://schemas.microsoft.com/office/word/2015/wordml/symex" xmlns:wpg="http://schemas.microsoft.com/office/word/2010/wordprocessingGroup" xmlns:wpi="http://schemas.microsoft.com/office/word/2010/wordprocessingInk" xmlns:wne="http://schemas.microsoft.com/office/word/2006/wordml" xmlns:wps="http://schemas.microsoft.com/office/word/2010/wordprocessingShape" mc:Ignorable="w14 w15 w16se w16cid w16 w16cex wp14">
+  <w:abstractNum w:abstractNumId="0" w15:restartNumberingAfterBreak="0">
+    <w:nsid w:val="455A5C71"/>
+    <w:multiLevelType w:val="multilevel"/>
+    <w:tmpl w:val="2E2C9B9E"/>
     <w:lvl w:ilvl="0">
       <w:start w:val="1"/>
       <w:numFmt w:val="upperLetter"/>
@@ -1021,19 +1279,19 @@
         <w:ind w:left="393" w:hanging="393"/>
       </w:pPr>
       <w:rPr>
-        <w:smallCaps w:val="false"/>
-        <w:caps w:val="false"/>
-        <w:outline w:val="false"/>
-        <w:dstrike w:val="false"/>
-        <w:strike w:val="false"/>
-        <w:vertAlign w:val="baseline"/>
+        <w:caps w:val="0"/>
+        <w:smallCaps w:val="0"/>
+        <w:strike w:val="0"/>
+        <w:dstrike w:val="0"/>
+        <w:outline w:val="0"/>
+        <w:emboss w:val="0"/>
+        <w:imprint w:val="0"/>
+        <w:spacing w:val="0"/>
+        <w:w w:val="100"/>
+        <w:kern w:val="0"/>
         <w:position w:val="0"/>
         <w:sz w:val="24"/>
-        <w:spacing w:val="0"/>
-        <w:kern w:val="0"/>
-        <w:w w:val="100"/>
-        <w:emboss w:val="false"/>
-        <w:imprint w:val="false"/>
+        <w:vertAlign w:val="baseline"/>
       </w:rPr>
     </w:lvl>
     <w:lvl w:ilvl="1">
@@ -1048,19 +1306,19 @@
         <w:ind w:left="753" w:hanging="393"/>
       </w:pPr>
       <w:rPr>
-        <w:smallCaps w:val="false"/>
-        <w:caps w:val="false"/>
-        <w:outline w:val="false"/>
-        <w:dstrike w:val="false"/>
-        <w:strike w:val="false"/>
-        <w:vertAlign w:val="baseline"/>
+        <w:caps w:val="0"/>
+        <w:smallCaps w:val="0"/>
+        <w:strike w:val="0"/>
+        <w:dstrike w:val="0"/>
+        <w:outline w:val="0"/>
+        <w:emboss w:val="0"/>
+        <w:imprint w:val="0"/>
+        <w:spacing w:val="0"/>
+        <w:w w:val="100"/>
+        <w:kern w:val="0"/>
         <w:position w:val="0"/>
         <w:sz w:val="24"/>
-        <w:spacing w:val="0"/>
-        <w:kern w:val="0"/>
-        <w:w w:val="100"/>
-        <w:emboss w:val="false"/>
-        <w:imprint w:val="false"/>
+        <w:vertAlign w:val="baseline"/>
       </w:rPr>
     </w:lvl>
     <w:lvl w:ilvl="2">
@@ -1075,19 +1333,19 @@
         <w:ind w:left="1113" w:hanging="393"/>
       </w:pPr>
       <w:rPr>
-        <w:smallCaps w:val="false"/>
-        <w:caps w:val="false"/>
-        <w:outline w:val="false"/>
-        <w:dstrike w:val="false"/>
-        <w:strike w:val="false"/>
-        <w:vertAlign w:val="baseline"/>
+        <w:caps w:val="0"/>
+        <w:smallCaps w:val="0"/>
+        <w:strike w:val="0"/>
+        <w:dstrike w:val="0"/>
+        <w:outline w:val="0"/>
+        <w:emboss w:val="0"/>
+        <w:imprint w:val="0"/>
+        <w:spacing w:val="0"/>
+        <w:w w:val="100"/>
+        <w:kern w:val="0"/>
         <w:position w:val="0"/>
         <w:sz w:val="24"/>
-        <w:spacing w:val="0"/>
-        <w:kern w:val="0"/>
-        <w:w w:val="100"/>
-        <w:emboss w:val="false"/>
-        <w:imprint w:val="false"/>
+        <w:vertAlign w:val="baseline"/>
       </w:rPr>
     </w:lvl>
     <w:lvl w:ilvl="3">
@@ -1102,19 +1360,19 @@
         <w:ind w:left="1473" w:hanging="393"/>
       </w:pPr>
       <w:rPr>
-        <w:smallCaps w:val="false"/>
-        <w:caps w:val="false"/>
-        <w:outline w:val="false"/>
-        <w:dstrike w:val="false"/>
-        <w:strike w:val="false"/>
-        <w:vertAlign w:val="baseline"/>
+        <w:caps w:val="0"/>
+        <w:smallCaps w:val="0"/>
+        <w:strike w:val="0"/>
+        <w:dstrike w:val="0"/>
+        <w:outline w:val="0"/>
+        <w:emboss w:val="0"/>
+        <w:imprint w:val="0"/>
+        <w:spacing w:val="0"/>
+        <w:w w:val="100"/>
+        <w:kern w:val="0"/>
         <w:position w:val="0"/>
         <w:sz w:val="24"/>
-        <w:spacing w:val="0"/>
-        <w:kern w:val="0"/>
-        <w:w w:val="100"/>
-        <w:emboss w:val="false"/>
-        <w:imprint w:val="false"/>
+        <w:vertAlign w:val="baseline"/>
       </w:rPr>
     </w:lvl>
     <w:lvl w:ilvl="4">
@@ -1129,19 +1387,19 @@
         <w:ind w:left="1833" w:hanging="393"/>
       </w:pPr>
       <w:rPr>
-        <w:smallCaps w:val="false"/>
-        <w:caps w:val="false"/>
-        <w:outline w:val="false"/>
-        <w:dstrike w:val="false"/>
-        <w:strike w:val="false"/>
-        <w:vertAlign w:val="baseline"/>
+        <w:caps w:val="0"/>
+        <w:smallCaps w:val="0"/>
+        <w:strike w:val="0"/>
+        <w:dstrike w:val="0"/>
+        <w:outline w:val="0"/>
+        <w:emboss w:val="0"/>
+        <w:imprint w:val="0"/>
+        <w:spacing w:val="0"/>
+        <w:w w:val="100"/>
+        <w:kern w:val="0"/>
         <w:position w:val="0"/>
         <w:sz w:val="24"/>
-        <w:spacing w:val="0"/>
-        <w:kern w:val="0"/>
-        <w:w w:val="100"/>
-        <w:emboss w:val="false"/>
-        <w:imprint w:val="false"/>
+        <w:vertAlign w:val="baseline"/>
       </w:rPr>
     </w:lvl>
     <w:lvl w:ilvl="5">
@@ -1156,19 +1414,19 @@
         <w:ind w:left="2193" w:hanging="393"/>
       </w:pPr>
       <w:rPr>
-        <w:smallCaps w:val="false"/>
-        <w:caps w:val="false"/>
-        <w:outline w:val="false"/>
-        <w:dstrike w:val="false"/>
-        <w:strike w:val="false"/>
-        <w:vertAlign w:val="baseline"/>
+        <w:caps w:val="0"/>
+        <w:smallCaps w:val="0"/>
+        <w:strike w:val="0"/>
+        <w:dstrike w:val="0"/>
+        <w:outline w:val="0"/>
+        <w:emboss w:val="0"/>
+        <w:imprint w:val="0"/>
+        <w:spacing w:val="0"/>
+        <w:w w:val="100"/>
+        <w:kern w:val="0"/>
         <w:position w:val="0"/>
         <w:sz w:val="24"/>
-        <w:spacing w:val="0"/>
-        <w:kern w:val="0"/>
-        <w:w w:val="100"/>
-        <w:emboss w:val="false"/>
-        <w:imprint w:val="false"/>
+        <w:vertAlign w:val="baseline"/>
       </w:rPr>
     </w:lvl>
     <w:lvl w:ilvl="6">
@@ -1183,19 +1441,19 @@
         <w:ind w:left="2553" w:hanging="393"/>
       </w:pPr>
       <w:rPr>
-        <w:smallCaps w:val="false"/>
-        <w:caps w:val="false"/>
-        <w:outline w:val="false"/>
-        <w:dstrike w:val="false"/>
-        <w:strike w:val="false"/>
-        <w:vertAlign w:val="baseline"/>
+        <w:caps w:val="0"/>
+        <w:smallCaps w:val="0"/>
+        <w:strike w:val="0"/>
+        <w:dstrike w:val="0"/>
+        <w:outline w:val="0"/>
+        <w:emboss w:val="0"/>
+        <w:imprint w:val="0"/>
+        <w:spacing w:val="0"/>
+        <w:w w:val="100"/>
+        <w:kern w:val="0"/>
         <w:position w:val="0"/>
         <w:sz w:val="24"/>
-        <w:spacing w:val="0"/>
-        <w:kern w:val="0"/>
-        <w:w w:val="100"/>
-        <w:emboss w:val="false"/>
-        <w:imprint w:val="false"/>
+        <w:vertAlign w:val="baseline"/>
       </w:rPr>
     </w:lvl>
     <w:lvl w:ilvl="7">
@@ -1210,19 +1468,19 @@
         <w:ind w:left="2913" w:hanging="393"/>
       </w:pPr>
       <w:rPr>
-        <w:smallCaps w:val="false"/>
-        <w:caps w:val="false"/>
-        <w:outline w:val="false"/>
-        <w:dstrike w:val="false"/>
-        <w:strike w:val="false"/>
-        <w:vertAlign w:val="baseline"/>
+        <w:caps w:val="0"/>
+        <w:smallCaps w:val="0"/>
+        <w:strike w:val="0"/>
+        <w:dstrike w:val="0"/>
+        <w:outline w:val="0"/>
+        <w:emboss w:val="0"/>
+        <w:imprint w:val="0"/>
+        <w:spacing w:val="0"/>
+        <w:w w:val="100"/>
+        <w:kern w:val="0"/>
         <w:position w:val="0"/>
         <w:sz w:val="24"/>
-        <w:spacing w:val="0"/>
-        <w:kern w:val="0"/>
-        <w:w w:val="100"/>
-        <w:emboss w:val="false"/>
-        <w:imprint w:val="false"/>
+        <w:vertAlign w:val="baseline"/>
       </w:rPr>
     </w:lvl>
     <w:lvl w:ilvl="8">
@@ -1237,23 +1495,26 @@
         <w:ind w:left="3273" w:hanging="393"/>
       </w:pPr>
       <w:rPr>
-        <w:smallCaps w:val="false"/>
-        <w:caps w:val="false"/>
-        <w:outline w:val="false"/>
-        <w:dstrike w:val="false"/>
-        <w:strike w:val="false"/>
-        <w:vertAlign w:val="baseline"/>
+        <w:caps w:val="0"/>
+        <w:smallCaps w:val="0"/>
+        <w:strike w:val="0"/>
+        <w:dstrike w:val="0"/>
+        <w:outline w:val="0"/>
+        <w:emboss w:val="0"/>
+        <w:imprint w:val="0"/>
+        <w:spacing w:val="0"/>
+        <w:w w:val="100"/>
+        <w:kern w:val="0"/>
         <w:position w:val="0"/>
         <w:sz w:val="24"/>
-        <w:spacing w:val="0"/>
-        <w:kern w:val="0"/>
-        <w:w w:val="100"/>
-        <w:emboss w:val="false"/>
-        <w:imprint w:val="false"/>
+        <w:vertAlign w:val="baseline"/>
       </w:rPr>
     </w:lvl>
   </w:abstractNum>
-  <w:abstractNum w:abstractNumId="2">
+  <w:abstractNum w:abstractNumId="1" w15:restartNumberingAfterBreak="0">
+    <w:nsid w:val="4F1A6323"/>
+    <w:multiLevelType w:val="multilevel"/>
+    <w:tmpl w:val="0330B27A"/>
     <w:lvl w:ilvl="0">
       <w:start w:val="1"/>
       <w:numFmt w:val="bullet"/>
@@ -1390,7 +1651,10 @@
       </w:rPr>
     </w:lvl>
   </w:abstractNum>
-  <w:abstractNum w:abstractNumId="3">
+  <w:abstractNum w:abstractNumId="2" w15:restartNumberingAfterBreak="0">
+    <w:nsid w:val="52A72A7F"/>
+    <w:multiLevelType w:val="multilevel"/>
+    <w:tmpl w:val="FE000A76"/>
     <w:lvl w:ilvl="0">
       <w:start w:val="1"/>
       <w:numFmt w:val="none"/>
@@ -1401,7 +1665,7 @@
         <w:tabs>
           <w:tab w:val="num" w:pos="0"/>
         </w:tabs>
-        <w:ind w:left="0" w:hanging="0"/>
+        <w:ind w:left="0" w:firstLine="0"/>
       </w:pPr>
     </w:lvl>
     <w:lvl w:ilvl="1">
@@ -1414,7 +1678,7 @@
         <w:tabs>
           <w:tab w:val="num" w:pos="0"/>
         </w:tabs>
-        <w:ind w:left="0" w:hanging="0"/>
+        <w:ind w:left="0" w:firstLine="0"/>
       </w:pPr>
     </w:lvl>
     <w:lvl w:ilvl="2">
@@ -1427,7 +1691,7 @@
         <w:tabs>
           <w:tab w:val="num" w:pos="0"/>
         </w:tabs>
-        <w:ind w:left="0" w:hanging="0"/>
+        <w:ind w:left="0" w:firstLine="0"/>
       </w:pPr>
     </w:lvl>
     <w:lvl w:ilvl="3">
@@ -1440,7 +1704,7 @@
         <w:tabs>
           <w:tab w:val="num" w:pos="0"/>
         </w:tabs>
-        <w:ind w:left="0" w:hanging="0"/>
+        <w:ind w:left="0" w:firstLine="0"/>
       </w:pPr>
     </w:lvl>
     <w:lvl w:ilvl="4">
@@ -1453,7 +1717,7 @@
         <w:tabs>
           <w:tab w:val="num" w:pos="0"/>
         </w:tabs>
-        <w:ind w:left="0" w:hanging="0"/>
+        <w:ind w:left="0" w:firstLine="0"/>
       </w:pPr>
     </w:lvl>
     <w:lvl w:ilvl="5">
@@ -1466,7 +1730,7 @@
         <w:tabs>
           <w:tab w:val="num" w:pos="0"/>
         </w:tabs>
-        <w:ind w:left="0" w:hanging="0"/>
+        <w:ind w:left="0" w:firstLine="0"/>
       </w:pPr>
     </w:lvl>
     <w:lvl w:ilvl="6">
@@ -1479,7 +1743,7 @@
         <w:tabs>
           <w:tab w:val="num" w:pos="0"/>
         </w:tabs>
-        <w:ind w:left="0" w:hanging="0"/>
+        <w:ind w:left="0" w:firstLine="0"/>
       </w:pPr>
     </w:lvl>
     <w:lvl w:ilvl="7">
@@ -1492,7 +1756,7 @@
         <w:tabs>
           <w:tab w:val="num" w:pos="0"/>
         </w:tabs>
-        <w:ind w:left="0" w:hanging="0"/>
+        <w:ind w:left="0" w:firstLine="0"/>
       </w:pPr>
     </w:lvl>
     <w:lvl w:ilvl="8">
@@ -1505,48 +1769,48 @@
         <w:tabs>
           <w:tab w:val="num" w:pos="0"/>
         </w:tabs>
-        <w:ind w:left="0" w:hanging="0"/>
+        <w:ind w:left="0" w:firstLine="0"/>
       </w:pPr>
     </w:lvl>
   </w:abstractNum>
   <w:num w:numId="1">
+    <w:abstractNumId w:val="0"/>
+  </w:num>
+  <w:num w:numId="2">
     <w:abstractNumId w:val="1"/>
   </w:num>
-  <w:num w:numId="2">
+  <w:num w:numId="3">
     <w:abstractNumId w:val="2"/>
-  </w:num>
-  <w:num w:numId="3">
-    <w:abstractNumId w:val="3"/>
   </w:num>
 </w:numbering>
 </file>
 
 <file path=word/styles.xml><?xml version="1.0" encoding="utf-8"?>
-<w:styles xmlns:w="http://schemas.openxmlformats.org/wordprocessingml/2006/main" xmlns:w14="http://schemas.microsoft.com/office/word/2010/wordml" xmlns:mc="http://schemas.openxmlformats.org/markup-compatibility/2006" mc:Ignorable="w14">
+<w:styles xmlns:mc="http://schemas.openxmlformats.org/markup-compatibility/2006" xmlns:r="http://schemas.openxmlformats.org/officeDocument/2006/relationships" xmlns:w="http://schemas.openxmlformats.org/wordprocessingml/2006/main" xmlns:w14="http://schemas.microsoft.com/office/word/2010/wordml" xmlns:w15="http://schemas.microsoft.com/office/word/2012/wordml" xmlns:w16cex="http://schemas.microsoft.com/office/word/2018/wordml/cex" xmlns:w16cid="http://schemas.microsoft.com/office/word/2016/wordml/cid" xmlns:w16="http://schemas.microsoft.com/office/word/2018/wordml" xmlns:w16se="http://schemas.microsoft.com/office/word/2015/wordml/symex" mc:Ignorable="w14 w15 w16se w16cid w16 w16cex">
   <w:docDefaults>
     <w:rPrDefault>
       <w:rPr>
-        <w:rFonts w:ascii="Times New Roman" w:hAnsi="Times New Roman" w:eastAsia="Arial Unicode MS" w:cs="Times New Roman"/>
+        <w:rFonts w:ascii="Times New Roman" w:eastAsia="Arial Unicode MS" w:hAnsi="Times New Roman" w:cs="Times New Roman"/>
         <w:lang w:val="en-US" w:eastAsia="ja-JP" w:bidi="ar-SA"/>
       </w:rPr>
     </w:rPrDefault>
     <w:pPrDefault>
       <w:pPr>
-        <w:suppressAutoHyphens w:val="true"/>
+        <w:suppressAutoHyphens/>
       </w:pPr>
     </w:pPrDefault>
   </w:docDefaults>
   <w:latentStyles w:defLockedState="0" w:defUIPriority="99" w:defSemiHidden="0" w:defUnhideWhenUsed="0" w:defQFormat="0" w:count="376">
     <w:lsdException w:name="Normal" w:uiPriority="0" w:qFormat="1"/>
     <w:lsdException w:name="heading 1" w:uiPriority="9" w:qFormat="1"/>
-    <w:lsdException w:name="heading 2" w:uiPriority="9" w:semiHidden="1" w:unhideWhenUsed="1" w:qFormat="1"/>
-    <w:lsdException w:name="heading 3" w:uiPriority="9" w:semiHidden="1" w:unhideWhenUsed="1" w:qFormat="1"/>
-    <w:lsdException w:name="heading 4" w:uiPriority="9" w:semiHidden="1" w:unhideWhenUsed="1" w:qFormat="1"/>
-    <w:lsdException w:name="heading 5" w:uiPriority="9" w:semiHidden="1" w:unhideWhenUsed="1" w:qFormat="1"/>
-    <w:lsdException w:name="heading 6" w:uiPriority="9" w:semiHidden="1" w:unhideWhenUsed="1" w:qFormat="1"/>
-    <w:lsdException w:name="heading 7" w:uiPriority="9" w:semiHidden="1" w:unhideWhenUsed="1" w:qFormat="1"/>
-    <w:lsdException w:name="heading 8" w:uiPriority="9" w:semiHidden="1" w:unhideWhenUsed="1" w:qFormat="1"/>
-    <w:lsdException w:name="heading 9" w:uiPriority="9" w:semiHidden="1" w:unhideWhenUsed="1" w:qFormat="1"/>
+    <w:lsdException w:name="heading 2" w:semiHidden="1" w:uiPriority="9" w:unhideWhenUsed="1" w:qFormat="1"/>
+    <w:lsdException w:name="heading 3" w:semiHidden="1" w:uiPriority="9" w:unhideWhenUsed="1" w:qFormat="1"/>
+    <w:lsdException w:name="heading 4" w:semiHidden="1" w:uiPriority="9" w:unhideWhenUsed="1" w:qFormat="1"/>
+    <w:lsdException w:name="heading 5" w:semiHidden="1" w:uiPriority="9" w:unhideWhenUsed="1" w:qFormat="1"/>
+    <w:lsdException w:name="heading 6" w:semiHidden="1" w:uiPriority="9" w:unhideWhenUsed="1" w:qFormat="1"/>
+    <w:lsdException w:name="heading 7" w:semiHidden="1" w:uiPriority="9" w:unhideWhenUsed="1" w:qFormat="1"/>
+    <w:lsdException w:name="heading 8" w:semiHidden="1" w:uiPriority="9" w:unhideWhenUsed="1" w:qFormat="1"/>
+    <w:lsdException w:name="heading 9" w:semiHidden="1" w:uiPriority="9" w:unhideWhenUsed="1" w:qFormat="1"/>
     <w:lsdException w:name="index 1" w:semiHidden="1" w:unhideWhenUsed="1"/>
     <w:lsdException w:name="index 2" w:semiHidden="1" w:unhideWhenUsed="1"/>
     <w:lsdException w:name="index 3" w:semiHidden="1" w:unhideWhenUsed="1"/>
@@ -1556,22 +1820,22 @@
     <w:lsdException w:name="index 7" w:semiHidden="1" w:unhideWhenUsed="1"/>
     <w:lsdException w:name="index 8" w:semiHidden="1" w:unhideWhenUsed="1"/>
     <w:lsdException w:name="index 9" w:semiHidden="1" w:unhideWhenUsed="1"/>
-    <w:lsdException w:name="toc 1" w:uiPriority="39" w:semiHidden="1" w:unhideWhenUsed="1"/>
-    <w:lsdException w:name="toc 2" w:uiPriority="39" w:semiHidden="1" w:unhideWhenUsed="1"/>
-    <w:lsdException w:name="toc 3" w:uiPriority="39" w:semiHidden="1" w:unhideWhenUsed="1"/>
-    <w:lsdException w:name="toc 4" w:uiPriority="39" w:semiHidden="1" w:unhideWhenUsed="1"/>
-    <w:lsdException w:name="toc 5" w:uiPriority="39" w:semiHidden="1" w:unhideWhenUsed="1"/>
-    <w:lsdException w:name="toc 6" w:uiPriority="39" w:semiHidden="1" w:unhideWhenUsed="1"/>
-    <w:lsdException w:name="toc 7" w:uiPriority="39" w:semiHidden="1" w:unhideWhenUsed="1"/>
-    <w:lsdException w:name="toc 8" w:uiPriority="39" w:semiHidden="1" w:unhideWhenUsed="1"/>
-    <w:lsdException w:name="toc 9" w:uiPriority="39" w:semiHidden="1" w:unhideWhenUsed="1"/>
+    <w:lsdException w:name="toc 1" w:semiHidden="1" w:uiPriority="39" w:unhideWhenUsed="1"/>
+    <w:lsdException w:name="toc 2" w:semiHidden="1" w:uiPriority="39" w:unhideWhenUsed="1"/>
+    <w:lsdException w:name="toc 3" w:semiHidden="1" w:uiPriority="39" w:unhideWhenUsed="1"/>
+    <w:lsdException w:name="toc 4" w:semiHidden="1" w:uiPriority="39" w:unhideWhenUsed="1"/>
+    <w:lsdException w:name="toc 5" w:semiHidden="1" w:uiPriority="39" w:unhideWhenUsed="1"/>
+    <w:lsdException w:name="toc 6" w:semiHidden="1" w:uiPriority="39" w:unhideWhenUsed="1"/>
+    <w:lsdException w:name="toc 7" w:semiHidden="1" w:uiPriority="39" w:unhideWhenUsed="1"/>
+    <w:lsdException w:name="toc 8" w:semiHidden="1" w:uiPriority="39" w:unhideWhenUsed="1"/>
+    <w:lsdException w:name="toc 9" w:semiHidden="1" w:uiPriority="39" w:unhideWhenUsed="1"/>
     <w:lsdException w:name="Normal Indent" w:semiHidden="1" w:unhideWhenUsed="1"/>
     <w:lsdException w:name="footnote text" w:semiHidden="1" w:unhideWhenUsed="1"/>
     <w:lsdException w:name="annotation text" w:semiHidden="1" w:unhideWhenUsed="1"/>
     <w:lsdException w:name="header" w:semiHidden="1" w:unhideWhenUsed="1"/>
     <w:lsdException w:name="footer" w:semiHidden="1" w:unhideWhenUsed="1"/>
     <w:lsdException w:name="index heading" w:semiHidden="1" w:unhideWhenUsed="1"/>
-    <w:lsdException w:name="caption" w:uiPriority="35" w:semiHidden="1" w:unhideWhenUsed="1" w:qFormat="1"/>
+    <w:lsdException w:name="caption" w:semiHidden="1" w:uiPriority="35" w:unhideWhenUsed="1" w:qFormat="1"/>
     <w:lsdException w:name="table of figures" w:semiHidden="1" w:unhideWhenUsed="1"/>
     <w:lsdException w:name="envelope address" w:semiHidden="1" w:unhideWhenUsed="1"/>
     <w:lsdException w:name="envelope return" w:semiHidden="1" w:unhideWhenUsed="1"/>
@@ -1602,7 +1866,7 @@
     <w:lsdException w:name="Title" w:uiPriority="10" w:qFormat="1"/>
     <w:lsdException w:name="Closing" w:semiHidden="1" w:unhideWhenUsed="1"/>
     <w:lsdException w:name="Signature" w:semiHidden="1" w:unhideWhenUsed="1"/>
-    <w:lsdException w:name="Default Paragraph Font" w:uiPriority="1" w:semiHidden="1" w:unhideWhenUsed="1"/>
+    <w:lsdException w:name="Default Paragraph Font" w:semiHidden="1" w:uiPriority="1" w:unhideWhenUsed="1"/>
     <w:lsdException w:name="Body Text" w:semiHidden="1" w:unhideWhenUsed="1"/>
     <w:lsdException w:name="Body Text Indent" w:semiHidden="1" w:unhideWhenUsed="1"/>
     <w:lsdException w:name="List Continue" w:semiHidden="1" w:unhideWhenUsed="1"/>
@@ -1802,8 +2066,8 @@
     <w:lsdException w:name="Subtle Reference" w:uiPriority="31" w:qFormat="1"/>
     <w:lsdException w:name="Intense Reference" w:uiPriority="32" w:qFormat="1"/>
     <w:lsdException w:name="Book Title" w:uiPriority="33" w:qFormat="1"/>
-    <w:lsdException w:name="Bibliography" w:uiPriority="37" w:semiHidden="1" w:unhideWhenUsed="1"/>
-    <w:lsdException w:name="TOC Heading" w:uiPriority="39" w:semiHidden="1" w:unhideWhenUsed="1" w:qFormat="1"/>
+    <w:lsdException w:name="Bibliography" w:semiHidden="1" w:uiPriority="37" w:unhideWhenUsed="1"/>
+    <w:lsdException w:name="TOC Heading" w:semiHidden="1" w:uiPriority="39" w:unhideWhenUsed="1" w:qFormat="1"/>
     <w:lsdException w:name="Plain Table 1" w:uiPriority="41"/>
     <w:lsdException w:name="Plain Table 2" w:uiPriority="42"/>
     <w:lsdException w:name="Plain Table 3" w:uiPriority="43"/>
@@ -1914,177 +2178,20 @@
     <w:lsdException w:name="Unresolved Mention" w:semiHidden="1" w:unhideWhenUsed="1"/>
     <w:lsdException w:name="Smart Link" w:semiHidden="1" w:unhideWhenUsed="1"/>
   </w:latentStyles>
-  <w:style w:type="paragraph" w:styleId="Normal" w:default="1">
+  <w:style w:type="paragraph" w:default="1" w:styleId="Normal">
     <w:name w:val="Normal"/>
     <w:qFormat/>
-    <w:pPr>
-      <w:widowControl/>
-      <w:pBdr/>
-      <w:bidi w:val="0"/>
-      <w:spacing w:before="0" w:after="0"/>
-      <w:jc w:val="left"/>
-    </w:pPr>
     <w:rPr>
-      <w:rFonts w:ascii="Times New Roman" w:hAnsi="Times New Roman" w:eastAsia="Arial Unicode MS" w:cs="Times New Roman"/>
-      <w:color w:val="auto"/>
-      <w:kern w:val="0"/>
       <w:sz w:val="24"/>
       <w:szCs w:val="24"/>
-      <w:lang w:eastAsia="en-US" w:val="en-US" w:bidi="ar-SA"/>
+      <w:lang w:eastAsia="en-US"/>
     </w:rPr>
   </w:style>
-  <w:style w:type="character" w:styleId="DefaultParagraphFont" w:default="1">
+  <w:style w:type="character" w:default="1" w:styleId="DefaultParagraphFont">
     <w:name w:val="Default Paragraph Font"/>
     <w:uiPriority w:val="1"/>
-    <w:unhideWhenUsed/>
-    <w:qFormat/>
-    <w:rPr/>
-  </w:style>
-  <w:style w:type="character" w:styleId="InternetLink">
-    <w:name w:val="Hyperlink"/>
-    <w:rPr>
-      <w:u w:val="single"/>
-    </w:rPr>
-  </w:style>
-  <w:style w:type="paragraph" w:styleId="Heading">
-    <w:name w:val="Heading"/>
-    <w:basedOn w:val="Normal"/>
-    <w:next w:val="TextBody"/>
-    <w:qFormat/>
-    <w:pPr>
-      <w:keepNext w:val="true"/>
-      <w:spacing w:before="240" w:after="120"/>
-    </w:pPr>
-    <w:rPr>
-      <w:rFonts w:ascii="Liberation Sans" w:hAnsi="Liberation Sans" w:eastAsia="Noto Sans CJK SC" w:cs="Lohit Devanagari"/>
-      <w:sz w:val="28"/>
-      <w:szCs w:val="28"/>
-    </w:rPr>
-  </w:style>
-  <w:style w:type="paragraph" w:styleId="TextBody">
-    <w:name w:val="Body Text"/>
-    <w:basedOn w:val="Normal"/>
-    <w:pPr>
-      <w:spacing w:lineRule="auto" w:line="276" w:before="0" w:after="140"/>
-    </w:pPr>
-    <w:rPr/>
-  </w:style>
-  <w:style w:type="paragraph" w:styleId="List">
-    <w:name w:val="List"/>
-    <w:basedOn w:val="TextBody"/>
-    <w:pPr/>
-    <w:rPr>
-      <w:rFonts w:cs="Lohit Devanagari"/>
-    </w:rPr>
-  </w:style>
-  <w:style w:type="paragraph" w:styleId="Caption">
-    <w:name w:val="Caption"/>
-    <w:basedOn w:val="Normal"/>
-    <w:qFormat/>
-    <w:pPr>
-      <w:suppressLineNumbers/>
-      <w:spacing w:before="120" w:after="120"/>
-    </w:pPr>
-    <w:rPr>
-      <w:rFonts w:cs="Lohit Devanagari"/>
-      <w:i/>
-      <w:iCs/>
-      <w:sz w:val="24"/>
-      <w:szCs w:val="24"/>
-    </w:rPr>
-  </w:style>
-  <w:style w:type="paragraph" w:styleId="Index">
-    <w:name w:val="Index"/>
-    <w:basedOn w:val="Normal"/>
-    <w:qFormat/>
-    <w:pPr>
-      <w:suppressLineNumbers/>
-    </w:pPr>
-    <w:rPr>
-      <w:rFonts w:cs="Lohit Devanagari"/>
-    </w:rPr>
-  </w:style>
-  <w:style w:type="paragraph" w:styleId="Body" w:customStyle="1">
-    <w:name w:val="Body"/>
-    <w:qFormat/>
-    <w:pPr>
-      <w:widowControl/>
-      <w:pBdr/>
-      <w:bidi w:val="0"/>
-      <w:spacing w:before="0" w:after="0"/>
-      <w:jc w:val="left"/>
-    </w:pPr>
-    <w:rPr>
-      <w:rFonts w:ascii="Helvetica Neue" w:hAnsi="Helvetica Neue" w:cs="Arial Unicode MS" w:eastAsia="Arial Unicode MS"/>
-      <w:color w:val="000000"/>
-      <w:kern w:val="0"/>
-      <w:sz w:val="22"/>
-      <w:szCs w:val="22"/>
-      <w:lang w:val="it-IT" w:eastAsia="ja-JP" w:bidi="ar-SA"/>
-      <w14:textOutline w14:w="0" w14:cap="flat" w14:cmpd="sng" w14:algn="ctr">
-        <w14:noFill/>
-        <w14:prstDash w14:val="solid"/>
-        <w14:bevel/>
-      </w14:textOutline>
-    </w:rPr>
-  </w:style>
-  <w:style w:type="paragraph" w:styleId="Default" w:customStyle="1">
-    <w:name w:val="Default"/>
-    <w:qFormat/>
-    <w:pPr>
-      <w:widowControl/>
-      <w:pBdr/>
-      <w:bidi w:val="0"/>
-      <w:spacing w:before="160" w:after="0"/>
-      <w:jc w:val="left"/>
-    </w:pPr>
-    <w:rPr>
-      <w:rFonts w:ascii="Helvetica Neue" w:hAnsi="Helvetica Neue" w:cs="Arial Unicode MS" w:eastAsia="Arial Unicode MS"/>
-      <w:color w:val="000000"/>
-      <w:kern w:val="0"/>
-      <w:sz w:val="24"/>
-      <w:szCs w:val="24"/>
-      <w:lang w:val="it-IT" w:eastAsia="ja-JP" w:bidi="ar-SA"/>
-      <w14:textOutline w14:w="0" w14:cap="flat" w14:cmpd="sng" w14:algn="ctr">
-        <w14:noFill/>
-        <w14:prstDash w14:val="solid"/>
-        <w14:bevel/>
-      </w14:textOutline>
-    </w:rPr>
-  </w:style>
-  <w:style w:type="paragraph" w:styleId="HeaderandFooter">
-    <w:name w:val="Header and Footer"/>
-    <w:basedOn w:val="Normal"/>
-    <w:qFormat/>
-    <w:pPr/>
-    <w:rPr/>
-  </w:style>
-  <w:style w:type="paragraph" w:styleId="Header">
-    <w:name w:val="Header"/>
-    <w:basedOn w:val="HeaderandFooter"/>
-    <w:pPr/>
-    <w:rPr/>
-  </w:style>
-  <w:style w:type="paragraph" w:styleId="Footer">
-    <w:name w:val="Footer"/>
-    <w:basedOn w:val="HeaderandFooter"/>
-    <w:pPr/>
-    <w:rPr/>
-  </w:style>
-  <w:style w:type="numbering" w:styleId="NoList" w:default="1">
-    <w:name w:val="No List"/>
-    <w:uiPriority w:val="99"/>
     <w:semiHidden/>
     <w:unhideWhenUsed/>
-    <w:qFormat/>
-  </w:style>
-  <w:style w:type="numbering" w:styleId="Lettered" w:customStyle="1">
-    <w:name w:val="Lettered"/>
-    <w:qFormat/>
-  </w:style>
-  <w:style w:type="numbering" w:styleId="Bullet" w:customStyle="1">
-    <w:name w:val="Bullet"/>
-    <w:qFormat/>
   </w:style>
   <w:style w:type="table" w:default="1" w:styleId="TableNormal">
     <w:name w:val="Normal Table"/>
@@ -2100,6 +2207,128 @@
         <w:right w:w="108" w:type="dxa"/>
       </w:tblCellMar>
     </w:tblPr>
+  </w:style>
+  <w:style w:type="numbering" w:default="1" w:styleId="NoList">
+    <w:name w:val="No List"/>
+    <w:uiPriority w:val="99"/>
+    <w:semiHidden/>
+    <w:unhideWhenUsed/>
+  </w:style>
+  <w:style w:type="character" w:styleId="Hyperlink">
+    <w:name w:val="Hyperlink"/>
+    <w:rPr>
+      <w:u w:val="single"/>
+    </w:rPr>
+  </w:style>
+  <w:style w:type="paragraph" w:customStyle="1" w:styleId="Heading">
+    <w:name w:val="Heading"/>
+    <w:basedOn w:val="Normal"/>
+    <w:next w:val="BodyText"/>
+    <w:qFormat/>
+    <w:pPr>
+      <w:keepNext/>
+      <w:spacing w:before="240" w:after="120"/>
+    </w:pPr>
+    <w:rPr>
+      <w:rFonts w:ascii="Liberation Sans" w:eastAsia="Noto Sans CJK SC" w:hAnsi="Liberation Sans" w:cs="Lohit Devanagari"/>
+      <w:sz w:val="28"/>
+      <w:szCs w:val="28"/>
+    </w:rPr>
+  </w:style>
+  <w:style w:type="paragraph" w:styleId="BodyText">
+    <w:name w:val="Body Text"/>
+    <w:basedOn w:val="Normal"/>
+    <w:pPr>
+      <w:spacing w:after="140" w:line="276" w:lineRule="auto"/>
+    </w:pPr>
+  </w:style>
+  <w:style w:type="paragraph" w:styleId="List">
+    <w:name w:val="List"/>
+    <w:basedOn w:val="BodyText"/>
+    <w:rPr>
+      <w:rFonts w:cs="Lohit Devanagari"/>
+    </w:rPr>
+  </w:style>
+  <w:style w:type="paragraph" w:styleId="Caption">
+    <w:name w:val="caption"/>
+    <w:basedOn w:val="Normal"/>
+    <w:qFormat/>
+    <w:pPr>
+      <w:suppressLineNumbers/>
+      <w:spacing w:before="120" w:after="120"/>
+    </w:pPr>
+    <w:rPr>
+      <w:rFonts w:cs="Lohit Devanagari"/>
+      <w:i/>
+      <w:iCs/>
+    </w:rPr>
+  </w:style>
+  <w:style w:type="paragraph" w:customStyle="1" w:styleId="Index">
+    <w:name w:val="Index"/>
+    <w:basedOn w:val="Normal"/>
+    <w:qFormat/>
+    <w:pPr>
+      <w:suppressLineNumbers/>
+    </w:pPr>
+    <w:rPr>
+      <w:rFonts w:cs="Lohit Devanagari"/>
+    </w:rPr>
+  </w:style>
+  <w:style w:type="paragraph" w:customStyle="1" w:styleId="Body">
+    <w:name w:val="Body"/>
+    <w:qFormat/>
+    <w:rPr>
+      <w:rFonts w:ascii="Helvetica Neue" w:hAnsi="Helvetica Neue" w:cs="Arial Unicode MS"/>
+      <w:color w:val="000000"/>
+      <w:sz w:val="22"/>
+      <w:szCs w:val="22"/>
+      <w:lang w:val="it-IT"/>
+      <w14:textOutline w14:w="0" w14:cap="flat" w14:cmpd="sng" w14:algn="ctr">
+        <w14:noFill/>
+        <w14:prstDash w14:val="solid"/>
+        <w14:bevel/>
+      </w14:textOutline>
+    </w:rPr>
+  </w:style>
+  <w:style w:type="paragraph" w:customStyle="1" w:styleId="Default">
+    <w:name w:val="Default"/>
+    <w:qFormat/>
+    <w:pPr>
+      <w:spacing w:before="160"/>
+    </w:pPr>
+    <w:rPr>
+      <w:rFonts w:ascii="Helvetica Neue" w:hAnsi="Helvetica Neue" w:cs="Arial Unicode MS"/>
+      <w:color w:val="000000"/>
+      <w:sz w:val="24"/>
+      <w:szCs w:val="24"/>
+      <w:lang w:val="it-IT"/>
+      <w14:textOutline w14:w="0" w14:cap="flat" w14:cmpd="sng" w14:algn="ctr">
+        <w14:noFill/>
+        <w14:prstDash w14:val="solid"/>
+        <w14:bevel/>
+      </w14:textOutline>
+    </w:rPr>
+  </w:style>
+  <w:style w:type="paragraph" w:customStyle="1" w:styleId="HeaderandFooter">
+    <w:name w:val="Header and Footer"/>
+    <w:basedOn w:val="Normal"/>
+    <w:qFormat/>
+  </w:style>
+  <w:style w:type="paragraph" w:styleId="Header">
+    <w:name w:val="header"/>
+    <w:basedOn w:val="HeaderandFooter"/>
+  </w:style>
+  <w:style w:type="paragraph" w:styleId="Footer">
+    <w:name w:val="footer"/>
+    <w:basedOn w:val="HeaderandFooter"/>
+  </w:style>
+  <w:style w:type="numbering" w:customStyle="1" w:styleId="Lettered">
+    <w:name w:val="Lettered"/>
+    <w:qFormat/>
+  </w:style>
+  <w:style w:type="numbering" w:customStyle="1" w:styleId="Bullet">
+    <w:name w:val="Bullet"/>
+    <w:qFormat/>
   </w:style>
 </w:styles>
 </file>

</xml_diff>